<commit_message>
deleted d3wordcloud - directory
deleted d3wordcloud - directory
</commit_message>
<xml_diff>
--- a/DIC LAB – 2 REPORT.docx
+++ b/DIC LAB – 2 REPORT.docx
@@ -17,23 +17,25 @@
           <w:szCs w:val="44"/>
           <w:lang w:val="en-US"/>
         </w:rPr>
-        <w:t>DIC LAB – 2 REPORT : D</w:t>
-      </w:r>
+        <w:t xml:space="preserve">DIC LAB – 2 </w:t>
+      </w:r>
+      <w:proofErr w:type="gramStart"/>
       <w:r>
         <w:rPr>
           <w:sz w:val="44"/>
           <w:szCs w:val="44"/>
           <w:lang w:val="en-US"/>
         </w:rPr>
-        <w:t xml:space="preserve">ATA </w:t>
-      </w:r>
+        <w:t>REPORT :</w:t>
+      </w:r>
+      <w:proofErr w:type="gramEnd"/>
       <w:r>
         <w:rPr>
           <w:sz w:val="44"/>
           <w:szCs w:val="44"/>
           <w:lang w:val="en-US"/>
         </w:rPr>
-        <w:t>A</w:t>
+        <w:t xml:space="preserve"> D</w:t>
       </w:r>
       <w:r>
         <w:rPr>
@@ -41,7 +43,7 @@
           <w:szCs w:val="44"/>
           <w:lang w:val="en-US"/>
         </w:rPr>
-        <w:t>GGREGATION</w:t>
+        <w:t xml:space="preserve">ATA </w:t>
       </w:r>
       <w:r>
         <w:rPr>
@@ -49,7 +51,7 @@
           <w:szCs w:val="44"/>
           <w:lang w:val="en-US"/>
         </w:rPr>
-        <w:t>, B</w:t>
+        <w:t>A</w:t>
       </w:r>
       <w:r>
         <w:rPr>
@@ -57,7 +59,7 @@
           <w:szCs w:val="44"/>
           <w:lang w:val="en-US"/>
         </w:rPr>
-        <w:t xml:space="preserve">IG </w:t>
+        <w:t>GGREGATION</w:t>
       </w:r>
       <w:r>
         <w:rPr>
@@ -65,7 +67,7 @@
           <w:szCs w:val="44"/>
           <w:lang w:val="en-US"/>
         </w:rPr>
-        <w:t>D</w:t>
+        <w:t>, B</w:t>
       </w:r>
       <w:r>
         <w:rPr>
@@ -73,7 +75,7 @@
           <w:szCs w:val="44"/>
           <w:lang w:val="en-US"/>
         </w:rPr>
-        <w:t xml:space="preserve">ATA </w:t>
+        <w:t xml:space="preserve">IG </w:t>
       </w:r>
       <w:r>
         <w:rPr>
@@ -81,7 +83,7 @@
           <w:szCs w:val="44"/>
           <w:lang w:val="en-US"/>
         </w:rPr>
-        <w:t>A</w:t>
+        <w:t>D</w:t>
       </w:r>
       <w:r>
         <w:rPr>
@@ -89,7 +91,7 @@
           <w:szCs w:val="44"/>
           <w:lang w:val="en-US"/>
         </w:rPr>
-        <w:t xml:space="preserve">NALYSIS AND </w:t>
+        <w:t xml:space="preserve">ATA </w:t>
       </w:r>
       <w:r>
         <w:rPr>
@@ -97,7 +99,7 @@
           <w:szCs w:val="44"/>
           <w:lang w:val="en-US"/>
         </w:rPr>
-        <w:t>V</w:t>
+        <w:t>A</w:t>
       </w:r>
       <w:r>
         <w:rPr>
@@ -105,7 +107,7 @@
           <w:szCs w:val="44"/>
           <w:lang w:val="en-US"/>
         </w:rPr>
-        <w:t>ISUALIZATION</w:t>
+        <w:t xml:space="preserve">NALYSIS AND </w:t>
       </w:r>
       <w:r>
         <w:rPr>
@@ -113,6 +115,22 @@
           <w:szCs w:val="44"/>
           <w:lang w:val="en-US"/>
         </w:rPr>
+        <w:t>V</w:t>
+      </w:r>
+      <w:r>
+        <w:rPr>
+          <w:sz w:val="44"/>
+          <w:szCs w:val="44"/>
+          <w:lang w:val="en-US"/>
+        </w:rPr>
+        <w:t>ISUALIZATION</w:t>
+      </w:r>
+      <w:r>
+        <w:rPr>
+          <w:sz w:val="44"/>
+          <w:szCs w:val="44"/>
+          <w:lang w:val="en-US"/>
+        </w:rPr>
         <w:t> </w:t>
       </w:r>
     </w:p>
@@ -153,24 +171,24 @@
           <w:lang w:val="en-US"/>
         </w:rPr>
       </w:pPr>
+      <w:proofErr w:type="spellStart"/>
       <w:r>
         <w:rPr>
           <w:sz w:val="36"/>
           <w:szCs w:val="36"/>
           <w:lang w:val="en-US"/>
         </w:rPr>
-        <w:t>Akshay Chopra – 50248989</w:t>
-      </w:r>
-    </w:p>
-    <w:p>
-      <w:pPr>
-        <w:jc w:val="center"/>
+        <w:t>Akshay</w:t>
+      </w:r>
+      <w:proofErr w:type="spellEnd"/>
+      <w:r>
         <w:rPr>
           <w:sz w:val="36"/>
           <w:szCs w:val="36"/>
           <w:lang w:val="en-US"/>
         </w:rPr>
-      </w:pPr>
+        <w:t xml:space="preserve"> Chopra – 50248989</w:t>
+      </w:r>
     </w:p>
     <w:p>
       <w:pPr>
@@ -181,13 +199,33 @@
           <w:lang w:val="en-US"/>
         </w:rPr>
       </w:pPr>
-      <w:r>
+    </w:p>
+    <w:p>
+      <w:pPr>
+        <w:jc w:val="center"/>
         <w:rPr>
           <w:sz w:val="36"/>
           <w:szCs w:val="36"/>
           <w:lang w:val="en-US"/>
         </w:rPr>
-        <w:t xml:space="preserve">TOPIC : </w:t>
+      </w:pPr>
+      <w:proofErr w:type="gramStart"/>
+      <w:r>
+        <w:rPr>
+          <w:sz w:val="36"/>
+          <w:szCs w:val="36"/>
+          <w:lang w:val="en-US"/>
+        </w:rPr>
+        <w:t>TOPIC :</w:t>
+      </w:r>
+      <w:proofErr w:type="gramEnd"/>
+      <w:r>
+        <w:rPr>
+          <w:sz w:val="36"/>
+          <w:szCs w:val="36"/>
+          <w:lang w:val="en-US"/>
+        </w:rPr>
+        <w:t xml:space="preserve"> </w:t>
       </w:r>
     </w:p>
     <w:p>
@@ -365,24 +403,55 @@
           <w:lang w:val="en-US"/>
         </w:rPr>
       </w:pPr>
-      <w:r>
-        <w:rPr>
-          <w:b/>
-          <w:bCs/>
-          <w:sz w:val="26"/>
-          <w:szCs w:val="26"/>
-          <w:lang w:val="en-US"/>
-        </w:rPr>
-        <w:t xml:space="preserve">Rtimes </w:t>
-      </w:r>
-      <w:r>
-        <w:rPr>
-          <w:sz w:val="26"/>
-          <w:szCs w:val="26"/>
-          <w:lang w:val="en-US"/>
-        </w:rPr>
-        <w:t>packages is used to extract the url of articles using keyword like “</w:t>
-      </w:r>
+      <w:proofErr w:type="spellStart"/>
+      <w:r>
+        <w:rPr>
+          <w:b/>
+          <w:bCs/>
+          <w:sz w:val="26"/>
+          <w:szCs w:val="26"/>
+          <w:lang w:val="en-US"/>
+        </w:rPr>
+        <w:t>Rtimes</w:t>
+      </w:r>
+      <w:proofErr w:type="spellEnd"/>
+      <w:r>
+        <w:rPr>
+          <w:b/>
+          <w:bCs/>
+          <w:sz w:val="26"/>
+          <w:szCs w:val="26"/>
+          <w:lang w:val="en-US"/>
+        </w:rPr>
+        <w:t xml:space="preserve"> </w:t>
+      </w:r>
+      <w:r>
+        <w:rPr>
+          <w:sz w:val="26"/>
+          <w:szCs w:val="26"/>
+          <w:lang w:val="en-US"/>
+        </w:rPr>
+        <w:t xml:space="preserve">packages is used to extract the </w:t>
+      </w:r>
+      <w:proofErr w:type="spellStart"/>
+      <w:r>
+        <w:rPr>
+          <w:sz w:val="26"/>
+          <w:szCs w:val="26"/>
+          <w:lang w:val="en-US"/>
+        </w:rPr>
+        <w:t>url</w:t>
+      </w:r>
+      <w:proofErr w:type="spellEnd"/>
+      <w:r>
+        <w:rPr>
+          <w:sz w:val="26"/>
+          <w:szCs w:val="26"/>
+          <w:lang w:val="en-US"/>
+        </w:rPr>
+        <w:t xml:space="preserve"> of articles using keyword like “</w:t>
+      </w:r>
+      <w:proofErr w:type="spellStart"/>
       <w:r>
         <w:rPr>
           <w:i/>
@@ -391,7 +460,96 @@
           <w:szCs w:val="26"/>
           <w:lang w:val="en-US"/>
         </w:rPr>
-        <w:t>cambridge annalytica”, “ facebook scandal”, “facebook data leak”…</w:t>
+        <w:t>cambridge</w:t>
+      </w:r>
+      <w:proofErr w:type="spellEnd"/>
+      <w:r>
+        <w:rPr>
+          <w:i/>
+          <w:iCs/>
+          <w:sz w:val="26"/>
+          <w:szCs w:val="26"/>
+          <w:lang w:val="en-US"/>
+        </w:rPr>
+        <w:t xml:space="preserve"> </w:t>
+      </w:r>
+      <w:proofErr w:type="spellStart"/>
+      <w:r>
+        <w:rPr>
+          <w:i/>
+          <w:iCs/>
+          <w:sz w:val="26"/>
+          <w:szCs w:val="26"/>
+          <w:lang w:val="en-US"/>
+        </w:rPr>
+        <w:t>annalytica</w:t>
+      </w:r>
+      <w:proofErr w:type="spellEnd"/>
+      <w:r>
+        <w:rPr>
+          <w:i/>
+          <w:iCs/>
+          <w:sz w:val="26"/>
+          <w:szCs w:val="26"/>
+          <w:lang w:val="en-US"/>
+        </w:rPr>
+        <w:t xml:space="preserve">”, </w:t>
+      </w:r>
+      <w:proofErr w:type="gramStart"/>
+      <w:r>
+        <w:rPr>
+          <w:i/>
+          <w:iCs/>
+          <w:sz w:val="26"/>
+          <w:szCs w:val="26"/>
+          <w:lang w:val="en-US"/>
+        </w:rPr>
+        <w:t xml:space="preserve">“ </w:t>
+      </w:r>
+      <w:proofErr w:type="spellStart"/>
+      <w:r>
+        <w:rPr>
+          <w:i/>
+          <w:iCs/>
+          <w:sz w:val="26"/>
+          <w:szCs w:val="26"/>
+          <w:lang w:val="en-US"/>
+        </w:rPr>
+        <w:t>facebook</w:t>
+      </w:r>
+      <w:proofErr w:type="spellEnd"/>
+      <w:proofErr w:type="gramEnd"/>
+      <w:r>
+        <w:rPr>
+          <w:i/>
+          <w:iCs/>
+          <w:sz w:val="26"/>
+          <w:szCs w:val="26"/>
+          <w:lang w:val="en-US"/>
+        </w:rPr>
+        <w:t xml:space="preserve"> scandal”, “</w:t>
+      </w:r>
+      <w:proofErr w:type="spellStart"/>
+      <w:r>
+        <w:rPr>
+          <w:i/>
+          <w:iCs/>
+          <w:sz w:val="26"/>
+          <w:szCs w:val="26"/>
+          <w:lang w:val="en-US"/>
+        </w:rPr>
+        <w:t>facebook</w:t>
+      </w:r>
+      <w:proofErr w:type="spellEnd"/>
+      <w:r>
+        <w:rPr>
+          <w:i/>
+          <w:iCs/>
+          <w:sz w:val="26"/>
+          <w:szCs w:val="26"/>
+          <w:lang w:val="en-US"/>
+        </w:rPr>
+        <w:t xml:space="preserve"> data leak”…</w:t>
       </w:r>
     </w:p>
     <w:p>
@@ -409,23 +567,75 @@
           <w:lang w:val="en-US"/>
         </w:rPr>
       </w:pPr>
-      <w:r>
-        <w:rPr>
-          <w:b/>
-          <w:bCs/>
-          <w:sz w:val="26"/>
-          <w:szCs w:val="26"/>
-          <w:lang w:val="en-US"/>
-        </w:rPr>
-        <w:t xml:space="preserve">Contentscrapter in Rcrawler </w:t>
-      </w:r>
-      <w:r>
-        <w:rPr>
-          <w:sz w:val="26"/>
-          <w:szCs w:val="26"/>
-          <w:lang w:val="en-US"/>
-        </w:rPr>
-        <w:t xml:space="preserve">package is used to crawl the webpages containing the url and </w:t>
+      <w:proofErr w:type="spellStart"/>
+      <w:r>
+        <w:rPr>
+          <w:b/>
+          <w:bCs/>
+          <w:sz w:val="26"/>
+          <w:szCs w:val="26"/>
+          <w:lang w:val="en-US"/>
+        </w:rPr>
+        <w:t>Contentscrapter</w:t>
+      </w:r>
+      <w:proofErr w:type="spellEnd"/>
+      <w:r>
+        <w:rPr>
+          <w:b/>
+          <w:bCs/>
+          <w:sz w:val="26"/>
+          <w:szCs w:val="26"/>
+          <w:lang w:val="en-US"/>
+        </w:rPr>
+        <w:t xml:space="preserve"> in </w:t>
+      </w:r>
+      <w:proofErr w:type="spellStart"/>
+      <w:r>
+        <w:rPr>
+          <w:b/>
+          <w:bCs/>
+          <w:sz w:val="26"/>
+          <w:szCs w:val="26"/>
+          <w:lang w:val="en-US"/>
+        </w:rPr>
+        <w:t>Rcrawler</w:t>
+      </w:r>
+      <w:proofErr w:type="spellEnd"/>
+      <w:r>
+        <w:rPr>
+          <w:b/>
+          <w:bCs/>
+          <w:sz w:val="26"/>
+          <w:szCs w:val="26"/>
+          <w:lang w:val="en-US"/>
+        </w:rPr>
+        <w:t xml:space="preserve"> </w:t>
+      </w:r>
+      <w:r>
+        <w:rPr>
+          <w:sz w:val="26"/>
+          <w:szCs w:val="26"/>
+          <w:lang w:val="en-US"/>
+        </w:rPr>
+        <w:t xml:space="preserve">package is used to crawl the webpages containing the </w:t>
+      </w:r>
+      <w:proofErr w:type="spellStart"/>
+      <w:r>
+        <w:rPr>
+          <w:sz w:val="26"/>
+          <w:szCs w:val="26"/>
+          <w:lang w:val="en-US"/>
+        </w:rPr>
+        <w:t>url</w:t>
+      </w:r>
+      <w:proofErr w:type="spellEnd"/>
+      <w:r>
+        <w:rPr>
+          <w:sz w:val="26"/>
+          <w:szCs w:val="26"/>
+          <w:lang w:val="en-US"/>
+        </w:rPr>
+        <w:t xml:space="preserve"> and </w:t>
       </w:r>
       <w:r>
         <w:rPr>
@@ -568,7 +778,29 @@
           <w:szCs w:val="26"/>
           <w:lang w:val="en-US"/>
         </w:rPr>
-        <w:t>“#deletefacebook”</w:t>
+        <w:t>“#</w:t>
+      </w:r>
+      <w:proofErr w:type="spellStart"/>
+      <w:r>
+        <w:rPr>
+          <w:i/>
+          <w:iCs/>
+          <w:sz w:val="26"/>
+          <w:szCs w:val="26"/>
+          <w:lang w:val="en-US"/>
+        </w:rPr>
+        <w:t>deletefacebook</w:t>
+      </w:r>
+      <w:proofErr w:type="spellEnd"/>
+      <w:r>
+        <w:rPr>
+          <w:i/>
+          <w:iCs/>
+          <w:sz w:val="26"/>
+          <w:szCs w:val="26"/>
+          <w:lang w:val="en-US"/>
+        </w:rPr>
+        <w:t>”</w:t>
       </w:r>
     </w:p>
     <w:p>
@@ -586,6 +818,7 @@
           <w:lang w:val="en-US"/>
         </w:rPr>
       </w:pPr>
+      <w:proofErr w:type="spellStart"/>
       <w:r>
         <w:rPr>
           <w:b/>
@@ -596,6 +829,7 @@
         </w:rPr>
         <w:t>TwitteR</w:t>
       </w:r>
+      <w:proofErr w:type="spellEnd"/>
       <w:r>
         <w:rPr>
           <w:sz w:val="26"/>
@@ -660,8 +894,6 @@
         </w:rPr>
         <w:t>ta is cleaned by remov</w:t>
       </w:r>
-      <w:bookmarkStart w:id="0" w:name="_GoBack"/>
-      <w:bookmarkEnd w:id="0"/>
       <w:r>
         <w:rPr>
           <w:sz w:val="26"/>
@@ -1108,15 +1340,43 @@
           <w:szCs w:val="26"/>
           <w:lang w:val="en-US"/>
         </w:rPr>
-        <w:t>top 50</w:t>
-      </w:r>
-      <w:r>
-        <w:rPr>
-          <w:sz w:val="26"/>
-          <w:szCs w:val="26"/>
-          <w:lang w:val="en-US"/>
-        </w:rPr>
-        <w:t xml:space="preserve"> word count and co- occurring words</w:t>
+        <w:t xml:space="preserve">top </w:t>
+      </w:r>
+      <w:proofErr w:type="gramStart"/>
+      <w:r>
+        <w:rPr>
+          <w:b/>
+          <w:bCs/>
+          <w:sz w:val="26"/>
+          <w:szCs w:val="26"/>
+          <w:lang w:val="en-US"/>
+        </w:rPr>
+        <w:t>50</w:t>
+      </w:r>
+      <w:r>
+        <w:rPr>
+          <w:sz w:val="26"/>
+          <w:szCs w:val="26"/>
+          <w:lang w:val="en-US"/>
+        </w:rPr>
+        <w:t xml:space="preserve"> word</w:t>
+      </w:r>
+      <w:proofErr w:type="gramEnd"/>
+      <w:r>
+        <w:rPr>
+          <w:sz w:val="26"/>
+          <w:szCs w:val="26"/>
+          <w:lang w:val="en-US"/>
+        </w:rPr>
+        <w:t xml:space="preserve"> count and co- occurring words</w:t>
+      </w:r>
+      <w:r>
+        <w:rPr>
+          <w:sz w:val="26"/>
+          <w:szCs w:val="26"/>
+          <w:lang w:val="en-US"/>
+        </w:rPr>
+        <w:t>, adapted from the source code provided in [1].</w:t>
       </w:r>
       <w:r>
         <w:rPr>
@@ -1172,7 +1432,23 @@
           <w:szCs w:val="26"/>
           <w:lang w:val="en-US"/>
         </w:rPr>
-        <w:t>Each blob visualized displays the count and the word/co-occuring word, with the size of the blob depending on the count</w:t>
+        <w:t>Each blob visualized displays the count and the word/co-</w:t>
+      </w:r>
+      <w:r>
+        <w:rPr>
+          <w:sz w:val="26"/>
+          <w:szCs w:val="26"/>
+          <w:lang w:val="en-US"/>
+        </w:rPr>
+        <w:t>occurring</w:t>
+      </w:r>
+      <w:r>
+        <w:rPr>
+          <w:sz w:val="26"/>
+          <w:szCs w:val="26"/>
+          <w:lang w:val="en-US"/>
+        </w:rPr>
+        <w:t xml:space="preserve"> word, with the size of the blob depending on the count</w:t>
       </w:r>
     </w:p>
     <w:p>
@@ -1647,8 +1923,173 @@
           <w:szCs w:val="26"/>
           <w:lang w:val="en-US"/>
         </w:rPr>
-        <w:t>Words like “cambridge”, “analytica”, “facebook”, “Zuckerberg”, “data” were having very high frequency and were found to be common in both tweets and articles data</w:t>
-      </w:r>
+        <w:t>Words like “</w:t>
+      </w:r>
+      <w:proofErr w:type="spellStart"/>
+      <w:r>
+        <w:rPr>
+          <w:sz w:val="26"/>
+          <w:szCs w:val="26"/>
+          <w:lang w:val="en-US"/>
+        </w:rPr>
+        <w:t>cambridge</w:t>
+      </w:r>
+      <w:proofErr w:type="spellEnd"/>
+      <w:r>
+        <w:rPr>
+          <w:sz w:val="26"/>
+          <w:szCs w:val="26"/>
+          <w:lang w:val="en-US"/>
+        </w:rPr>
+        <w:t>”, “</w:t>
+      </w:r>
+      <w:proofErr w:type="spellStart"/>
+      <w:r>
+        <w:rPr>
+          <w:sz w:val="26"/>
+          <w:szCs w:val="26"/>
+          <w:lang w:val="en-US"/>
+        </w:rPr>
+        <w:t>analytica</w:t>
+      </w:r>
+      <w:proofErr w:type="spellEnd"/>
+      <w:r>
+        <w:rPr>
+          <w:sz w:val="26"/>
+          <w:szCs w:val="26"/>
+          <w:lang w:val="en-US"/>
+        </w:rPr>
+        <w:t>”, “</w:t>
+      </w:r>
+      <w:proofErr w:type="spellStart"/>
+      <w:r>
+        <w:rPr>
+          <w:sz w:val="26"/>
+          <w:szCs w:val="26"/>
+          <w:lang w:val="en-US"/>
+        </w:rPr>
+        <w:t>facebook</w:t>
+      </w:r>
+      <w:proofErr w:type="spellEnd"/>
+      <w:r>
+        <w:rPr>
+          <w:sz w:val="26"/>
+          <w:szCs w:val="26"/>
+          <w:lang w:val="en-US"/>
+        </w:rPr>
+        <w:t xml:space="preserve">”, “Zuckerberg”, “data” </w:t>
+      </w:r>
+      <w:proofErr w:type="spellStart"/>
+      <w:r>
+        <w:rPr>
+          <w:sz w:val="26"/>
+          <w:szCs w:val="26"/>
+          <w:lang w:val="en-US"/>
+        </w:rPr>
+        <w:t>were</w:t>
+      </w:r>
+      <w:proofErr w:type="spellEnd"/>
+      <w:r>
+        <w:rPr>
+          <w:sz w:val="26"/>
+          <w:szCs w:val="26"/>
+          <w:lang w:val="en-US"/>
+        </w:rPr>
+        <w:t xml:space="preserve"> having very high frequency and were found to be common in both tweets and articles data</w:t>
+      </w:r>
+    </w:p>
+    <w:p>
+      <w:pPr>
+        <w:rPr>
+          <w:b/>
+          <w:bCs/>
+          <w:sz w:val="26"/>
+          <w:szCs w:val="26"/>
+          <w:lang w:val="en-US"/>
+        </w:rPr>
+      </w:pPr>
+    </w:p>
+    <w:p>
+      <w:pPr>
+        <w:rPr>
+          <w:b/>
+          <w:bCs/>
+          <w:sz w:val="26"/>
+          <w:szCs w:val="26"/>
+          <w:lang w:val="en-US"/>
+        </w:rPr>
+      </w:pPr>
+    </w:p>
+    <w:p>
+      <w:pPr>
+        <w:rPr>
+          <w:b/>
+          <w:bCs/>
+          <w:sz w:val="26"/>
+          <w:szCs w:val="26"/>
+          <w:lang w:val="en-US"/>
+        </w:rPr>
+      </w:pPr>
+    </w:p>
+    <w:p>
+      <w:pPr>
+        <w:rPr>
+          <w:b/>
+          <w:bCs/>
+          <w:sz w:val="26"/>
+          <w:szCs w:val="26"/>
+          <w:lang w:val="en-US"/>
+        </w:rPr>
+      </w:pPr>
+      <w:r>
+        <w:rPr>
+          <w:b/>
+          <w:bCs/>
+          <w:sz w:val="26"/>
+          <w:szCs w:val="26"/>
+          <w:lang w:val="en-US"/>
+        </w:rPr>
+        <w:t xml:space="preserve">References: </w:t>
+      </w:r>
+    </w:p>
+    <w:p>
+      <w:pPr>
+        <w:rPr>
+          <w:sz w:val="26"/>
+          <w:szCs w:val="26"/>
+          <w:lang w:val="en-US"/>
+        </w:rPr>
+      </w:pPr>
+      <w:r>
+        <w:rPr>
+          <w:sz w:val="26"/>
+          <w:szCs w:val="26"/>
+          <w:lang w:val="en-US"/>
+        </w:rPr>
+        <w:t xml:space="preserve">[1] </w:t>
+      </w:r>
+      <w:hyperlink r:id="rId11" w:history="1">
+        <w:r>
+          <w:rPr>
+            <w:rStyle w:val="Hyperlink"/>
+            <w:sz w:val="26"/>
+            <w:szCs w:val="26"/>
+            <w:lang w:val="en-US"/>
+          </w:rPr>
+          <w:t>https://github.com/vlandham/bubble_cloud</w:t>
+        </w:r>
+      </w:hyperlink>
+    </w:p>
+    <w:p>
+      <w:pPr>
+        <w:rPr>
+          <w:sz w:val="26"/>
+          <w:szCs w:val="26"/>
+          <w:lang w:val="en-US"/>
+        </w:rPr>
+      </w:pPr>
+      <w:bookmarkStart w:id="0" w:name="_GoBack"/>
+      <w:bookmarkEnd w:id="0"/>
     </w:p>
     <w:sectPr>
       <w:pgSz w:w="11900" w:h="16840"/>
@@ -3094,6 +3535,17 @@
       <w:szCs w:val="21"/>
     </w:rPr>
   </w:style>
+  <w:style w:type="character" w:styleId="Hyperlink">
+    <w:name w:val="Hyperlink"/>
+    <w:basedOn w:val="DefaultParagraphFont"/>
+    <w:uiPriority w:val="99"/>
+    <w:unhideWhenUsed/>
+    <w:rsid w:val="00FF4E75"/>
+    <w:rPr>
+      <w:color w:val="0563C1" w:themeColor="hyperlink"/>
+      <w:u w:val="single"/>
+    </w:rPr>
+  </w:style>
 </w:styles>
 </file>
 

</xml_diff>

<commit_message>
Edited Report - inluded directory paths and analysis
Edited Report - inluded directory paths and analysis
</commit_message>
<xml_diff>
--- a/DIC LAB – 2 REPORT.docx
+++ b/DIC LAB – 2 REPORT.docx
@@ -124,8 +124,9 @@
     </w:p>
     <w:p>
       <w:pPr>
-        <w:jc w:val="center"/>
-        <w:rPr>
+        <w:rPr>
+          <w:b/>
+          <w:bCs/>
           <w:sz w:val="36"/>
           <w:szCs w:val="36"/>
           <w:lang w:val="en-US"/>
@@ -142,6 +143,799 @@
           <w:lang w:val="en-US"/>
         </w:rPr>
       </w:pPr>
+      <w:r>
+        <w:rPr>
+          <w:b/>
+          <w:bCs/>
+          <w:sz w:val="26"/>
+          <w:szCs w:val="26"/>
+          <w:lang w:val="en-US"/>
+        </w:rPr>
+        <w:t>INSTRUCTION FOR TESTING THE IMPLEMENTATION</w:t>
+      </w:r>
+      <w:r>
+        <w:rPr>
+          <w:b/>
+          <w:bCs/>
+          <w:sz w:val="26"/>
+          <w:szCs w:val="26"/>
+          <w:lang w:val="en-US"/>
+        </w:rPr>
+        <w:t>:</w:t>
+      </w:r>
+    </w:p>
+    <w:p>
+      <w:pPr>
+        <w:pStyle w:val="ListParagraph"/>
+        <w:numPr>
+          <w:ilvl w:val="0"/>
+          <w:numId w:val="16"/>
+        </w:numPr>
+        <w:rPr>
+          <w:b/>
+          <w:bCs/>
+          <w:sz w:val="26"/>
+          <w:szCs w:val="26"/>
+          <w:lang w:val="en-US"/>
+        </w:rPr>
+      </w:pPr>
+      <w:r>
+        <w:rPr>
+          <w:sz w:val="26"/>
+          <w:szCs w:val="26"/>
+          <w:lang w:val="en-US"/>
+        </w:rPr>
+        <w:t>Make the working directory to source file location before testing any code or you will get error because relative paths</w:t>
+      </w:r>
+    </w:p>
+    <w:p>
+      <w:pPr>
+        <w:pStyle w:val="ListParagraph"/>
+        <w:numPr>
+          <w:ilvl w:val="0"/>
+          <w:numId w:val="16"/>
+        </w:numPr>
+        <w:rPr>
+          <w:b/>
+          <w:bCs/>
+          <w:sz w:val="26"/>
+          <w:szCs w:val="26"/>
+          <w:lang w:val="en-US"/>
+        </w:rPr>
+      </w:pPr>
+      <w:r>
+        <w:rPr>
+          <w:sz w:val="26"/>
+          <w:szCs w:val="26"/>
+          <w:lang w:val="en-US"/>
+        </w:rPr>
+        <w:t>Create a Python server using “python3 –m http.server” to create a local server and run the visualization from there for d3js</w:t>
+      </w:r>
+    </w:p>
+    <w:p>
+      <w:pPr>
+        <w:ind w:left="360"/>
+        <w:rPr>
+          <w:b/>
+          <w:bCs/>
+          <w:sz w:val="26"/>
+          <w:szCs w:val="26"/>
+          <w:lang w:val="en-US"/>
+        </w:rPr>
+      </w:pPr>
+      <w:r>
+        <w:rPr>
+          <w:b/>
+          <w:bCs/>
+          <w:sz w:val="26"/>
+          <w:szCs w:val="26"/>
+          <w:lang w:val="en-US"/>
+        </w:rPr>
+        <w:t>Directory paths:</w:t>
+      </w:r>
+    </w:p>
+    <w:p>
+      <w:pPr>
+        <w:ind w:left="360"/>
+        <w:rPr>
+          <w:b/>
+          <w:bCs/>
+          <w:sz w:val="26"/>
+          <w:szCs w:val="26"/>
+          <w:lang w:val="en-US"/>
+        </w:rPr>
+      </w:pPr>
+      <w:r>
+        <w:rPr>
+          <w:b/>
+          <w:bCs/>
+          <w:sz w:val="26"/>
+          <w:szCs w:val="26"/>
+          <w:lang w:val="en-US"/>
+        </w:rPr>
+        <w:t>For testing data collection:</w:t>
+      </w:r>
+    </w:p>
+    <w:p>
+      <w:pPr>
+        <w:pStyle w:val="ListParagraph"/>
+        <w:numPr>
+          <w:ilvl w:val="0"/>
+          <w:numId w:val="17"/>
+        </w:numPr>
+        <w:rPr>
+          <w:sz w:val="26"/>
+          <w:szCs w:val="26"/>
+          <w:lang w:val="en-US"/>
+        </w:rPr>
+      </w:pPr>
+      <w:r>
+        <w:rPr>
+          <w:i/>
+          <w:iCs/>
+          <w:sz w:val="26"/>
+          <w:szCs w:val="26"/>
+          <w:lang w:val="en-US"/>
+        </w:rPr>
+        <w:t>/Part2/code/dataCollection/tweetCollectorScript.</w:t>
+      </w:r>
+      <w:r>
+        <w:rPr>
+          <w:b/>
+          <w:bCs/>
+          <w:i/>
+          <w:iCs/>
+          <w:sz w:val="26"/>
+          <w:szCs w:val="26"/>
+          <w:lang w:val="en-US"/>
+        </w:rPr>
+        <w:t>R</w:t>
+      </w:r>
+      <w:r>
+        <w:rPr>
+          <w:sz w:val="26"/>
+          <w:szCs w:val="26"/>
+          <w:lang w:val="en-US"/>
+        </w:rPr>
+        <w:t xml:space="preserve"> -&gt; to collect tweets and store them</w:t>
+      </w:r>
+    </w:p>
+    <w:p>
+      <w:pPr>
+        <w:pStyle w:val="ListParagraph"/>
+        <w:numPr>
+          <w:ilvl w:val="0"/>
+          <w:numId w:val="17"/>
+        </w:numPr>
+        <w:rPr>
+          <w:sz w:val="26"/>
+          <w:szCs w:val="26"/>
+          <w:lang w:val="en-US"/>
+        </w:rPr>
+      </w:pPr>
+      <w:r>
+        <w:rPr>
+          <w:i/>
+          <w:iCs/>
+          <w:sz w:val="26"/>
+          <w:szCs w:val="26"/>
+          <w:lang w:val="en-US"/>
+        </w:rPr>
+        <w:t>/Part2/code/dataCollection/</w:t>
+      </w:r>
+      <w:r>
+        <w:rPr>
+          <w:i/>
+          <w:iCs/>
+          <w:sz w:val="26"/>
+          <w:szCs w:val="26"/>
+          <w:lang w:val="en-US"/>
+        </w:rPr>
+        <w:t>nyTimesArticleCollectorScript.R</w:t>
+      </w:r>
+      <w:r>
+        <w:rPr>
+          <w:sz w:val="26"/>
+          <w:szCs w:val="26"/>
+          <w:lang w:val="en-US"/>
+        </w:rPr>
+        <w:t xml:space="preserve"> -&gt; to collect article urls on the topic and store them</w:t>
+      </w:r>
+    </w:p>
+    <w:p>
+      <w:pPr>
+        <w:pStyle w:val="ListParagraph"/>
+        <w:numPr>
+          <w:ilvl w:val="0"/>
+          <w:numId w:val="17"/>
+        </w:numPr>
+        <w:rPr>
+          <w:sz w:val="26"/>
+          <w:szCs w:val="26"/>
+          <w:lang w:val="en-US"/>
+        </w:rPr>
+      </w:pPr>
+      <w:r>
+        <w:rPr>
+          <w:i/>
+          <w:iCs/>
+          <w:sz w:val="26"/>
+          <w:szCs w:val="26"/>
+          <w:lang w:val="en-US"/>
+        </w:rPr>
+        <w:t>/Part2/code/dataCollection/articleExtraction</w:t>
+      </w:r>
+      <w:r>
+        <w:rPr>
+          <w:i/>
+          <w:iCs/>
+          <w:sz w:val="26"/>
+          <w:szCs w:val="26"/>
+          <w:lang w:val="en-US"/>
+        </w:rPr>
+        <w:t>.R</w:t>
+      </w:r>
+      <w:r>
+        <w:rPr>
+          <w:sz w:val="26"/>
+          <w:szCs w:val="26"/>
+          <w:lang w:val="en-US"/>
+        </w:rPr>
+        <w:t xml:space="preserve"> -&gt; to extract the content of the article from urls collected</w:t>
+      </w:r>
+    </w:p>
+    <w:p>
+      <w:pPr>
+        <w:pStyle w:val="ListParagraph"/>
+        <w:numPr>
+          <w:ilvl w:val="0"/>
+          <w:numId w:val="17"/>
+        </w:numPr>
+        <w:rPr>
+          <w:sz w:val="26"/>
+          <w:szCs w:val="26"/>
+          <w:lang w:val="en-US"/>
+        </w:rPr>
+      </w:pPr>
+      <w:r>
+        <w:rPr>
+          <w:i/>
+          <w:iCs/>
+          <w:sz w:val="26"/>
+          <w:szCs w:val="26"/>
+          <w:lang w:val="en-US"/>
+        </w:rPr>
+        <w:t>/Part2/</w:t>
+      </w:r>
+      <w:r>
+        <w:rPr>
+          <w:i/>
+          <w:iCs/>
+          <w:sz w:val="26"/>
+          <w:szCs w:val="26"/>
+          <w:lang w:val="en-US"/>
+        </w:rPr>
+        <w:t>data</w:t>
+      </w:r>
+      <w:r>
+        <w:rPr>
+          <w:i/>
+          <w:iCs/>
+          <w:sz w:val="26"/>
+          <w:szCs w:val="26"/>
+          <w:lang w:val="en-US"/>
+        </w:rPr>
+        <w:t>/</w:t>
+      </w:r>
+      <w:r>
+        <w:rPr>
+          <w:i/>
+          <w:iCs/>
+          <w:sz w:val="26"/>
+          <w:szCs w:val="26"/>
+          <w:lang w:val="en-US"/>
+        </w:rPr>
+        <w:t>twee</w:t>
+      </w:r>
+      <w:r>
+        <w:rPr>
+          <w:i/>
+          <w:iCs/>
+          <w:sz w:val="26"/>
+          <w:szCs w:val="26"/>
+          <w:lang w:val="en-US"/>
+        </w:rPr>
+        <w:t>tsTotal.txt</w:t>
+      </w:r>
+      <w:r>
+        <w:rPr>
+          <w:i/>
+          <w:iCs/>
+          <w:sz w:val="26"/>
+          <w:szCs w:val="26"/>
+          <w:lang w:val="en-US"/>
+        </w:rPr>
+        <w:t xml:space="preserve">, </w:t>
+      </w:r>
+      <w:r>
+        <w:rPr>
+          <w:i/>
+          <w:iCs/>
+          <w:sz w:val="26"/>
+          <w:szCs w:val="26"/>
+          <w:lang w:val="en-US"/>
+        </w:rPr>
+        <w:t>/Part2/data/twee</w:t>
+      </w:r>
+      <w:r>
+        <w:rPr>
+          <w:i/>
+          <w:iCs/>
+          <w:sz w:val="26"/>
+          <w:szCs w:val="26"/>
+          <w:lang w:val="en-US"/>
+        </w:rPr>
+        <w:t>tsOneDay.txt</w:t>
+      </w:r>
+      <w:r>
+        <w:rPr>
+          <w:sz w:val="26"/>
+          <w:szCs w:val="26"/>
+          <w:lang w:val="en-US"/>
+        </w:rPr>
+        <w:t xml:space="preserve"> -&gt;</w:t>
+      </w:r>
+      <w:r>
+        <w:rPr>
+          <w:sz w:val="26"/>
+          <w:szCs w:val="26"/>
+          <w:lang w:val="en-US"/>
+        </w:rPr>
+        <w:t xml:space="preserve"> tweets collected and stored for Map Reduce</w:t>
+      </w:r>
+    </w:p>
+    <w:p>
+      <w:pPr>
+        <w:pStyle w:val="ListParagraph"/>
+        <w:numPr>
+          <w:ilvl w:val="0"/>
+          <w:numId w:val="17"/>
+        </w:numPr>
+        <w:rPr>
+          <w:sz w:val="26"/>
+          <w:szCs w:val="26"/>
+          <w:lang w:val="en-US"/>
+        </w:rPr>
+      </w:pPr>
+      <w:r>
+        <w:rPr>
+          <w:i/>
+          <w:iCs/>
+          <w:sz w:val="26"/>
+          <w:szCs w:val="26"/>
+          <w:lang w:val="en-US"/>
+        </w:rPr>
+        <w:t>/Part2/data/</w:t>
+      </w:r>
+      <w:r>
+        <w:rPr>
+          <w:i/>
+          <w:iCs/>
+          <w:sz w:val="26"/>
+          <w:szCs w:val="26"/>
+          <w:lang w:val="en-US"/>
+        </w:rPr>
+        <w:t>articlestotal</w:t>
+      </w:r>
+      <w:r>
+        <w:rPr>
+          <w:i/>
+          <w:iCs/>
+          <w:sz w:val="26"/>
+          <w:szCs w:val="26"/>
+          <w:lang w:val="en-US"/>
+        </w:rPr>
+        <w:t>.txt</w:t>
+      </w:r>
+      <w:r>
+        <w:rPr>
+          <w:i/>
+          <w:iCs/>
+          <w:sz w:val="26"/>
+          <w:szCs w:val="26"/>
+          <w:lang w:val="en-US"/>
+        </w:rPr>
+        <w:t xml:space="preserve">, </w:t>
+      </w:r>
+      <w:r>
+        <w:rPr>
+          <w:i/>
+          <w:iCs/>
+          <w:sz w:val="26"/>
+          <w:szCs w:val="26"/>
+          <w:lang w:val="en-US"/>
+        </w:rPr>
+        <w:t>/Part2/data</w:t>
+      </w:r>
+      <w:r>
+        <w:rPr>
+          <w:i/>
+          <w:iCs/>
+          <w:sz w:val="26"/>
+          <w:szCs w:val="26"/>
+          <w:lang w:val="en-US"/>
+        </w:rPr>
+        <w:t>/articlesOneDay</w:t>
+      </w:r>
+      <w:r>
+        <w:rPr>
+          <w:i/>
+          <w:iCs/>
+          <w:sz w:val="26"/>
+          <w:szCs w:val="26"/>
+          <w:lang w:val="en-US"/>
+        </w:rPr>
+        <w:t>.txt</w:t>
+      </w:r>
+      <w:r>
+        <w:rPr>
+          <w:sz w:val="26"/>
+          <w:szCs w:val="26"/>
+          <w:lang w:val="en-US"/>
+        </w:rPr>
+        <w:t xml:space="preserve"> -&gt; </w:t>
+      </w:r>
+      <w:r>
+        <w:rPr>
+          <w:sz w:val="26"/>
+          <w:szCs w:val="26"/>
+          <w:lang w:val="en-US"/>
+        </w:rPr>
+        <w:t>articles</w:t>
+      </w:r>
+      <w:r>
+        <w:rPr>
+          <w:sz w:val="26"/>
+          <w:szCs w:val="26"/>
+          <w:lang w:val="en-US"/>
+        </w:rPr>
+        <w:t xml:space="preserve"> collected and stored for Map Reduce</w:t>
+      </w:r>
+    </w:p>
+    <w:p>
+      <w:pPr>
+        <w:rPr>
+          <w:b/>
+          <w:bCs/>
+          <w:sz w:val="26"/>
+          <w:szCs w:val="26"/>
+          <w:lang w:val="en-US"/>
+        </w:rPr>
+      </w:pPr>
+      <w:r>
+        <w:rPr>
+          <w:sz w:val="26"/>
+          <w:szCs w:val="26"/>
+          <w:lang w:val="en-US"/>
+        </w:rPr>
+        <w:t xml:space="preserve">      </w:t>
+      </w:r>
+      <w:r>
+        <w:rPr>
+          <w:b/>
+          <w:bCs/>
+          <w:sz w:val="26"/>
+          <w:szCs w:val="26"/>
+          <w:lang w:val="en-US"/>
+        </w:rPr>
+        <w:t>For Map Reduce:</w:t>
+      </w:r>
+    </w:p>
+    <w:p>
+      <w:pPr>
+        <w:pStyle w:val="ListParagraph"/>
+        <w:numPr>
+          <w:ilvl w:val="0"/>
+          <w:numId w:val="21"/>
+        </w:numPr>
+        <w:rPr>
+          <w:b/>
+          <w:bCs/>
+          <w:sz w:val="26"/>
+          <w:szCs w:val="26"/>
+          <w:lang w:val="en-US"/>
+        </w:rPr>
+      </w:pPr>
+      <w:r>
+        <w:rPr>
+          <w:i/>
+          <w:iCs/>
+          <w:sz w:val="26"/>
+          <w:szCs w:val="26"/>
+          <w:lang w:val="en-US"/>
+        </w:rPr>
+        <w:t>/Part2/code/</w:t>
+      </w:r>
+      <w:r>
+        <w:rPr>
+          <w:i/>
+          <w:iCs/>
+          <w:sz w:val="26"/>
+          <w:szCs w:val="26"/>
+          <w:lang w:val="en-US"/>
+        </w:rPr>
+        <w:t>Hadoopcode</w:t>
+      </w:r>
+      <w:r>
+        <w:rPr>
+          <w:sz w:val="26"/>
+          <w:szCs w:val="26"/>
+          <w:lang w:val="en-US"/>
+        </w:rPr>
+        <w:t xml:space="preserve"> -&gt; contain mapper and reducer files for Single Word Count</w:t>
+      </w:r>
+    </w:p>
+    <w:p>
+      <w:pPr>
+        <w:pStyle w:val="ListParagraph"/>
+        <w:numPr>
+          <w:ilvl w:val="0"/>
+          <w:numId w:val="21"/>
+        </w:numPr>
+        <w:rPr>
+          <w:b/>
+          <w:bCs/>
+          <w:sz w:val="26"/>
+          <w:szCs w:val="26"/>
+          <w:lang w:val="en-US"/>
+        </w:rPr>
+      </w:pPr>
+      <w:r>
+        <w:rPr>
+          <w:i/>
+          <w:iCs/>
+          <w:sz w:val="26"/>
+          <w:szCs w:val="26"/>
+          <w:lang w:val="en-US"/>
+        </w:rPr>
+        <w:t>/Part2/code/Hadoopcode</w:t>
+      </w:r>
+      <w:r>
+        <w:rPr>
+          <w:sz w:val="26"/>
+          <w:szCs w:val="26"/>
+          <w:lang w:val="en-US"/>
+        </w:rPr>
+        <w:t xml:space="preserve"> -&gt; contain mapper and reducer files for </w:t>
+      </w:r>
+      <w:r>
+        <w:rPr>
+          <w:sz w:val="26"/>
+          <w:szCs w:val="26"/>
+          <w:lang w:val="en-US"/>
+        </w:rPr>
+        <w:t>Co-occurring</w:t>
+      </w:r>
+      <w:r>
+        <w:rPr>
+          <w:sz w:val="26"/>
+          <w:szCs w:val="26"/>
+          <w:lang w:val="en-US"/>
+        </w:rPr>
+        <w:t xml:space="preserve"> Word</w:t>
+      </w:r>
+      <w:r>
+        <w:rPr>
+          <w:sz w:val="26"/>
+          <w:szCs w:val="26"/>
+          <w:lang w:val="en-US"/>
+        </w:rPr>
+        <w:t>s</w:t>
+      </w:r>
+      <w:r>
+        <w:rPr>
+          <w:sz w:val="26"/>
+          <w:szCs w:val="26"/>
+          <w:lang w:val="en-US"/>
+        </w:rPr>
+        <w:t xml:space="preserve"> Count</w:t>
+      </w:r>
+    </w:p>
+    <w:p>
+      <w:pPr>
+        <w:rPr>
+          <w:b/>
+          <w:bCs/>
+          <w:sz w:val="26"/>
+          <w:szCs w:val="26"/>
+          <w:lang w:val="en-US"/>
+        </w:rPr>
+      </w:pPr>
+      <w:r>
+        <w:rPr>
+          <w:b/>
+          <w:bCs/>
+          <w:sz w:val="26"/>
+          <w:szCs w:val="26"/>
+          <w:lang w:val="en-US"/>
+        </w:rPr>
+        <w:t xml:space="preserve">      For d3js Visualization of word cloud:</w:t>
+      </w:r>
+    </w:p>
+    <w:p>
+      <w:pPr>
+        <w:pStyle w:val="ListParagraph"/>
+        <w:numPr>
+          <w:ilvl w:val="0"/>
+          <w:numId w:val="23"/>
+        </w:numPr>
+        <w:rPr>
+          <w:b/>
+          <w:bCs/>
+          <w:sz w:val="26"/>
+          <w:szCs w:val="26"/>
+          <w:lang w:val="en-US"/>
+        </w:rPr>
+      </w:pPr>
+      <w:r>
+        <w:rPr>
+          <w:i/>
+          <w:iCs/>
+          <w:sz w:val="26"/>
+          <w:szCs w:val="26"/>
+          <w:lang w:val="en-US"/>
+        </w:rPr>
+        <w:t>/Part2/code/</w:t>
+      </w:r>
+      <w:r>
+        <w:rPr>
+          <w:i/>
+          <w:iCs/>
+          <w:sz w:val="26"/>
+          <w:szCs w:val="26"/>
+          <w:lang w:val="en-US"/>
+        </w:rPr>
+        <w:t>d3jsvisualization/index.html</w:t>
+      </w:r>
+      <w:r>
+        <w:rPr>
+          <w:sz w:val="26"/>
+          <w:szCs w:val="26"/>
+          <w:lang w:val="en-US"/>
+        </w:rPr>
+        <w:t xml:space="preserve"> -&gt;</w:t>
+      </w:r>
+      <w:r>
+        <w:rPr>
+          <w:sz w:val="26"/>
+          <w:szCs w:val="26"/>
+          <w:lang w:val="en-US"/>
+        </w:rPr>
+        <w:t xml:space="preserve"> Run this file and choose the required input to check the word could for the specified input source</w:t>
+      </w:r>
+    </w:p>
+    <w:p>
+      <w:pPr>
+        <w:rPr>
+          <w:b/>
+          <w:bCs/>
+          <w:sz w:val="26"/>
+          <w:szCs w:val="26"/>
+          <w:lang w:val="en-US"/>
+        </w:rPr>
+      </w:pPr>
+      <w:r>
+        <w:rPr>
+          <w:b/>
+          <w:bCs/>
+          <w:sz w:val="26"/>
+          <w:szCs w:val="26"/>
+          <w:lang w:val="en-US"/>
+        </w:rPr>
+        <w:t xml:space="preserve">      Video Demonst</w:t>
+      </w:r>
+      <w:r>
+        <w:rPr>
+          <w:b/>
+          <w:bCs/>
+          <w:sz w:val="26"/>
+          <w:szCs w:val="26"/>
+          <w:lang w:val="en-US"/>
+        </w:rPr>
+        <w:t>r</w:t>
+      </w:r>
+      <w:r>
+        <w:rPr>
+          <w:b/>
+          <w:bCs/>
+          <w:sz w:val="26"/>
+          <w:szCs w:val="26"/>
+          <w:lang w:val="en-US"/>
+        </w:rPr>
+        <w:t>ation link:</w:t>
+      </w:r>
+    </w:p>
+    <w:p>
+      <w:pPr>
+        <w:ind w:firstLine="720"/>
+        <w:rPr>
+          <w:rFonts w:eastAsia="Times New Roman" w:cs="Times New Roman"/>
+          <w:sz w:val="26"/>
+          <w:szCs w:val="26"/>
+          <w:lang w:eastAsia="en-GB"/>
+        </w:rPr>
+      </w:pPr>
+      <w:hyperlink r:id="rId6" w:tgtFrame="_blank" w:history="1">
+        <w:r>
+          <w:rPr>
+            <w:rStyle w:val="Hyperlink"/>
+            <w:rFonts w:ascii="Arial" w:eastAsia="Times New Roman" w:hAnsi="Arial" w:cs="Times New Roman"/>
+            <w:color w:val="167AC6"/>
+            <w:sz w:val="26"/>
+            <w:szCs w:val="26"/>
+            <w:bdr w:val="none" w:sz="0" w:space="0" w:color="auto" w:frame="1"/>
+            <w:shd w:val="clear" w:color="auto" w:fill="FFFFFF"/>
+          </w:rPr>
+          <w:t>https://youtu.be/ZWlRwhqS8Y8</w:t>
+        </w:r>
+      </w:hyperlink>
+    </w:p>
+    <w:p>
+      <w:pPr>
+        <w:jc w:val="both"/>
+        <w:rPr>
+          <w:sz w:val="26"/>
+          <w:szCs w:val="26"/>
+          <w:lang w:val="en-US"/>
+        </w:rPr>
+      </w:pPr>
+    </w:p>
+    <w:p>
+      <w:pPr>
+        <w:jc w:val="both"/>
+        <w:rPr>
+          <w:b/>
+          <w:bCs/>
+          <w:sz w:val="26"/>
+          <w:szCs w:val="26"/>
+          <w:lang w:val="en-US"/>
+        </w:rPr>
+      </w:pPr>
+      <w:bookmarkStart w:id="0" w:name="_GoBack"/>
+      <w:bookmarkEnd w:id="0"/>
+      <w:r>
+        <w:rPr>
+          <w:b/>
+          <w:bCs/>
+          <w:sz w:val="26"/>
+          <w:szCs w:val="26"/>
+          <w:lang w:val="en-US"/>
+        </w:rPr>
+        <w:lastRenderedPageBreak/>
+        <w:t>IMPLEMENTATION</w:t>
+      </w:r>
+    </w:p>
+    <w:p>
+      <w:pPr>
+        <w:jc w:val="both"/>
+        <w:rPr>
+          <w:b/>
+          <w:bCs/>
+          <w:sz w:val="26"/>
+          <w:szCs w:val="26"/>
+          <w:lang w:val="en-US"/>
+        </w:rPr>
+      </w:pPr>
+      <w:r>
+        <w:rPr>
+          <w:b/>
+          <w:bCs/>
+          <w:sz w:val="26"/>
+          <w:szCs w:val="26"/>
+          <w:lang w:val="en-US"/>
+        </w:rPr>
+        <w:t xml:space="preserve"> </w:t>
+      </w:r>
       <w:r>
         <w:rPr>
           <w:b/>
@@ -160,6 +954,7 @@
           <w:ilvl w:val="0"/>
           <w:numId w:val="3"/>
         </w:numPr>
+        <w:jc w:val="both"/>
         <w:rPr>
           <w:b/>
           <w:bCs/>
@@ -184,6 +979,7 @@
           <w:ilvl w:val="0"/>
           <w:numId w:val="3"/>
         </w:numPr>
+        <w:jc w:val="both"/>
         <w:rPr>
           <w:b/>
           <w:bCs/>
@@ -204,17 +1000,19 @@
     <w:p>
       <w:pPr>
         <w:pStyle w:val="ListParagraph"/>
-        <w:rPr>
-          <w:b/>
-          <w:bCs/>
-          <w:sz w:val="26"/>
-          <w:szCs w:val="26"/>
-          <w:lang w:val="en-US"/>
-        </w:rPr>
-      </w:pPr>
-    </w:p>
-    <w:p>
-      <w:pPr>
+        <w:jc w:val="both"/>
+        <w:rPr>
+          <w:b/>
+          <w:bCs/>
+          <w:sz w:val="26"/>
+          <w:szCs w:val="26"/>
+          <w:lang w:val="en-US"/>
+        </w:rPr>
+      </w:pPr>
+    </w:p>
+    <w:p>
+      <w:pPr>
+        <w:jc w:val="both"/>
         <w:rPr>
           <w:b/>
           <w:bCs/>
@@ -241,6 +1039,7 @@
           <w:ilvl w:val="0"/>
           <w:numId w:val="2"/>
         </w:numPr>
+        <w:jc w:val="both"/>
         <w:rPr>
           <w:b/>
           <w:bCs/>
@@ -275,7 +1074,27 @@
           <w:szCs w:val="26"/>
           <w:lang w:val="en-US"/>
         </w:rPr>
-        <w:t>cambridge annalytica”, “ facebook scandal”, “facebook data leak”…</w:t>
+        <w:t>cambridge annalytica”, “ fa</w:t>
+      </w:r>
+      <w:r>
+        <w:rPr>
+          <w:i/>
+          <w:iCs/>
+          <w:sz w:val="26"/>
+          <w:szCs w:val="26"/>
+          <w:lang w:val="en-US"/>
+        </w:rPr>
+        <w:t>cebook scandal”, “facebook data</w:t>
+      </w:r>
+      <w:r>
+        <w:rPr>
+          <w:i/>
+          <w:iCs/>
+          <w:sz w:val="26"/>
+          <w:szCs w:val="26"/>
+          <w:lang w:val="en-US"/>
+        </w:rPr>
+        <w:t>leak”…</w:t>
       </w:r>
     </w:p>
     <w:p>
@@ -285,6 +1104,7 @@
           <w:ilvl w:val="0"/>
           <w:numId w:val="2"/>
         </w:numPr>
+        <w:jc w:val="both"/>
         <w:rPr>
           <w:b/>
           <w:bCs/>
@@ -335,6 +1155,7 @@
           <w:ilvl w:val="0"/>
           <w:numId w:val="2"/>
         </w:numPr>
+        <w:jc w:val="both"/>
         <w:rPr>
           <w:b/>
           <w:bCs/>
@@ -359,6 +1180,7 @@
           <w:ilvl w:val="0"/>
           <w:numId w:val="2"/>
         </w:numPr>
+        <w:jc w:val="both"/>
         <w:rPr>
           <w:b/>
           <w:bCs/>
@@ -378,6 +1200,7 @@
     </w:p>
     <w:p>
       <w:pPr>
+        <w:jc w:val="both"/>
         <w:rPr>
           <w:b/>
           <w:bCs/>
@@ -404,6 +1227,7 @@
           <w:ilvl w:val="0"/>
           <w:numId w:val="4"/>
         </w:numPr>
+        <w:jc w:val="both"/>
         <w:rPr>
           <w:b/>
           <w:bCs/>
@@ -462,6 +1286,7 @@
           <w:ilvl w:val="0"/>
           <w:numId w:val="4"/>
         </w:numPr>
+        <w:jc w:val="both"/>
         <w:rPr>
           <w:b/>
           <w:bCs/>
@@ -496,6 +1321,7 @@
           <w:ilvl w:val="0"/>
           <w:numId w:val="4"/>
         </w:numPr>
+        <w:jc w:val="both"/>
         <w:rPr>
           <w:b/>
           <w:bCs/>
@@ -520,6 +1346,7 @@
           <w:ilvl w:val="0"/>
           <w:numId w:val="4"/>
         </w:numPr>
+        <w:jc w:val="both"/>
         <w:rPr>
           <w:b/>
           <w:bCs/>
@@ -576,6 +1403,7 @@
           <w:ilvl w:val="0"/>
           <w:numId w:val="4"/>
         </w:numPr>
+        <w:jc w:val="both"/>
         <w:rPr>
           <w:sz w:val="26"/>
           <w:szCs w:val="26"/>
@@ -603,13 +1431,12 @@
         <w:rPr>
           <w:rFonts w:ascii="Courier New" w:hAnsi="Courier New"/>
           <w:noProof/>
-          <w:lang w:val="en-US"/>
-        </w:rPr>
-        <w:lastRenderedPageBreak/>
+          <w:lang w:eastAsia="en-GB"/>
+        </w:rPr>
         <w:drawing>
-          <wp:inline distT="0" distB="0" distL="0" distR="0" wp14:anchorId="3E4DA6A5" wp14:editId="43FEED65">
-            <wp:extent cx="3594735" cy="5049386"/>
-            <wp:effectExtent l="0" t="0" r="12065" b="5715"/>
+          <wp:inline distT="0" distB="0" distL="0" distR="0" wp14:anchorId="3E4DA6A5" wp14:editId="6D4249E5">
+            <wp:extent cx="3680722" cy="5170169"/>
+            <wp:effectExtent l="0" t="0" r="2540" b="12065"/>
             <wp:docPr id="1" name="Picture 1" descr="/Users/muthuvel/Downloads/Untitled Diagram.jpg.jpg"/>
             <wp:cNvGraphicFramePr>
               <a:graphicFrameLocks xmlns:a="http://schemas.openxmlformats.org/drawingml/2006/main" noChangeAspect="1"/>
@@ -624,7 +1451,7 @@
                     </pic:cNvPicPr>
                   </pic:nvPicPr>
                   <pic:blipFill>
-                    <a:blip r:embed="rId6">
+                    <a:blip r:embed="rId7">
                       <a:extLst>
                         <a:ext uri="{28A0092B-C50C-407E-A947-70E740481C1C}">
                           <a14:useLocalDpi xmlns:a14="http://schemas.microsoft.com/office/drawing/2010/main" val="0"/>
@@ -639,7 +1466,7 @@
                   <pic:spPr bwMode="auto">
                     <a:xfrm>
                       <a:off x="0" y="0"/>
-                      <a:ext cx="3601402" cy="5058751"/>
+                      <a:ext cx="3691082" cy="5184722"/>
                     </a:xfrm>
                     <a:prstGeom prst="rect">
                       <a:avLst/>
@@ -708,17 +1535,19 @@
     </w:p>
     <w:p>
       <w:pPr>
-        <w:rPr>
-          <w:b/>
-          <w:bCs/>
-          <w:sz w:val="26"/>
-          <w:szCs w:val="26"/>
-          <w:lang w:val="en-US"/>
-        </w:rPr>
-      </w:pPr>
-    </w:p>
-    <w:p>
-      <w:pPr>
+        <w:jc w:val="both"/>
+        <w:rPr>
+          <w:b/>
+          <w:bCs/>
+          <w:sz w:val="26"/>
+          <w:szCs w:val="26"/>
+          <w:lang w:val="en-US"/>
+        </w:rPr>
+      </w:pPr>
+    </w:p>
+    <w:p>
+      <w:pPr>
+        <w:jc w:val="both"/>
         <w:rPr>
           <w:b/>
           <w:bCs/>
@@ -740,6 +1569,7 @@
     </w:p>
     <w:p>
       <w:pPr>
+        <w:jc w:val="both"/>
         <w:rPr>
           <w:sz w:val="26"/>
           <w:szCs w:val="26"/>
@@ -754,6 +1584,7 @@
           <w:ilvl w:val="0"/>
           <w:numId w:val="9"/>
         </w:numPr>
+        <w:jc w:val="both"/>
         <w:rPr>
           <w:bCs/>
           <w:sz w:val="26"/>
@@ -778,6 +1609,7 @@
           <w:ilvl w:val="0"/>
           <w:numId w:val="9"/>
         </w:numPr>
+        <w:jc w:val="both"/>
         <w:rPr>
           <w:bCs/>
           <w:sz w:val="26"/>
@@ -797,16 +1629,18 @@
     </w:p>
     <w:p>
       <w:pPr>
-        <w:rPr>
-          <w:bCs/>
-          <w:sz w:val="26"/>
-          <w:szCs w:val="26"/>
-          <w:lang w:val="en-US"/>
-        </w:rPr>
-      </w:pPr>
-    </w:p>
-    <w:p>
-      <w:pPr>
+        <w:jc w:val="both"/>
+        <w:rPr>
+          <w:bCs/>
+          <w:sz w:val="26"/>
+          <w:szCs w:val="26"/>
+          <w:lang w:val="en-US"/>
+        </w:rPr>
+      </w:pPr>
+    </w:p>
+    <w:p>
+      <w:pPr>
+        <w:jc w:val="both"/>
         <w:rPr>
           <w:b/>
           <w:bCs/>
@@ -833,6 +1667,7 @@
           <w:ilvl w:val="0"/>
           <w:numId w:val="11"/>
         </w:numPr>
+        <w:jc w:val="both"/>
         <w:rPr>
           <w:bCs/>
           <w:sz w:val="26"/>
@@ -902,6 +1737,7 @@
           <w:ilvl w:val="0"/>
           <w:numId w:val="11"/>
         </w:numPr>
+        <w:jc w:val="both"/>
         <w:rPr>
           <w:bCs/>
           <w:sz w:val="26"/>
@@ -935,6 +1771,7 @@
           <w:ilvl w:val="0"/>
           <w:numId w:val="11"/>
         </w:numPr>
+        <w:jc w:val="both"/>
         <w:rPr>
           <w:bCs/>
           <w:sz w:val="26"/>
@@ -977,6 +1814,7 @@
           <w:ilvl w:val="0"/>
           <w:numId w:val="11"/>
         </w:numPr>
+        <w:jc w:val="both"/>
         <w:rPr>
           <w:b/>
           <w:bCs/>
@@ -1011,6 +1849,7 @@
           <w:ilvl w:val="0"/>
           <w:numId w:val="11"/>
         </w:numPr>
+        <w:jc w:val="both"/>
         <w:rPr>
           <w:b/>
           <w:bCs/>
@@ -1036,6 +1875,7 @@
           <w:ilvl w:val="0"/>
           <w:numId w:val="11"/>
         </w:numPr>
+        <w:jc w:val="both"/>
         <w:rPr>
           <w:b/>
           <w:bCs/>
@@ -1083,17 +1923,19 @@
     </w:p>
     <w:p>
       <w:pPr>
-        <w:rPr>
-          <w:b/>
-          <w:bCs/>
-          <w:sz w:val="26"/>
-          <w:szCs w:val="26"/>
-          <w:lang w:val="en-US"/>
-        </w:rPr>
-      </w:pPr>
-    </w:p>
-    <w:p>
-      <w:pPr>
+        <w:jc w:val="both"/>
+        <w:rPr>
+          <w:b/>
+          <w:bCs/>
+          <w:sz w:val="26"/>
+          <w:szCs w:val="26"/>
+          <w:lang w:val="en-US"/>
+        </w:rPr>
+      </w:pPr>
+    </w:p>
+    <w:p>
+      <w:pPr>
+        <w:jc w:val="both"/>
         <w:rPr>
           <w:b/>
           <w:bCs/>
@@ -1115,6 +1957,7 @@
     </w:p>
     <w:p>
       <w:pPr>
+        <w:jc w:val="both"/>
         <w:rPr>
           <w:b/>
           <w:bCs/>
@@ -1131,6 +1974,7 @@
           <w:ilvl w:val="0"/>
           <w:numId w:val="12"/>
         </w:numPr>
+        <w:jc w:val="both"/>
         <w:rPr>
           <w:bCs/>
           <w:sz w:val="26"/>
@@ -1164,6 +2008,7 @@
           <w:ilvl w:val="0"/>
           <w:numId w:val="12"/>
         </w:numPr>
+        <w:jc w:val="both"/>
         <w:rPr>
           <w:bCs/>
           <w:sz w:val="26"/>
@@ -1215,6 +2060,7 @@
           <w:ilvl w:val="0"/>
           <w:numId w:val="12"/>
         </w:numPr>
+        <w:jc w:val="both"/>
         <w:rPr>
           <w:bCs/>
           <w:sz w:val="26"/>
@@ -1235,17 +2081,19 @@
     <w:p>
       <w:pPr>
         <w:pStyle w:val="ListParagraph"/>
-        <w:rPr>
-          <w:b/>
-          <w:bCs/>
-          <w:sz w:val="26"/>
-          <w:szCs w:val="26"/>
-          <w:lang w:val="en-US"/>
-        </w:rPr>
-      </w:pPr>
-    </w:p>
-    <w:p>
-      <w:pPr>
+        <w:jc w:val="both"/>
+        <w:rPr>
+          <w:b/>
+          <w:bCs/>
+          <w:sz w:val="26"/>
+          <w:szCs w:val="26"/>
+          <w:lang w:val="en-US"/>
+        </w:rPr>
+      </w:pPr>
+    </w:p>
+    <w:p>
+      <w:pPr>
+        <w:jc w:val="both"/>
         <w:rPr>
           <w:b/>
           <w:bCs/>
@@ -1267,6 +2115,7 @@
     </w:p>
     <w:p>
       <w:pPr>
+        <w:jc w:val="both"/>
         <w:rPr>
           <w:b/>
           <w:bCs/>
@@ -1283,6 +2132,7 @@
           <w:ilvl w:val="0"/>
           <w:numId w:val="13"/>
         </w:numPr>
+        <w:jc w:val="both"/>
         <w:rPr>
           <w:bCs/>
           <w:sz w:val="26"/>
@@ -1325,6 +2175,7 @@
           <w:ilvl w:val="0"/>
           <w:numId w:val="13"/>
         </w:numPr>
+        <w:jc w:val="both"/>
         <w:rPr>
           <w:bCs/>
           <w:sz w:val="26"/>
@@ -1367,6 +2218,7 @@
           <w:ilvl w:val="0"/>
           <w:numId w:val="13"/>
         </w:numPr>
+        <w:jc w:val="both"/>
         <w:rPr>
           <w:bCs/>
           <w:sz w:val="26"/>
@@ -1386,17 +2238,19 @@
     </w:p>
     <w:p>
       <w:pPr>
-        <w:rPr>
-          <w:b/>
-          <w:bCs/>
-          <w:sz w:val="26"/>
-          <w:szCs w:val="26"/>
-          <w:lang w:val="en-US"/>
-        </w:rPr>
-      </w:pPr>
-    </w:p>
-    <w:p>
-      <w:pPr>
+        <w:jc w:val="both"/>
+        <w:rPr>
+          <w:b/>
+          <w:bCs/>
+          <w:sz w:val="26"/>
+          <w:szCs w:val="26"/>
+          <w:lang w:val="en-US"/>
+        </w:rPr>
+      </w:pPr>
+    </w:p>
+    <w:p>
+      <w:pPr>
+        <w:jc w:val="both"/>
         <w:rPr>
           <w:b/>
           <w:bCs/>
@@ -1428,6 +2282,7 @@
     </w:p>
     <w:p>
       <w:pPr>
+        <w:jc w:val="both"/>
         <w:rPr>
           <w:b/>
           <w:bCs/>
@@ -1444,6 +2299,7 @@
           <w:ilvl w:val="0"/>
           <w:numId w:val="13"/>
         </w:numPr>
+        <w:jc w:val="both"/>
         <w:rPr>
           <w:b/>
           <w:bCs/>
@@ -1469,6 +2325,7 @@
           <w:ilvl w:val="0"/>
           <w:numId w:val="13"/>
         </w:numPr>
+        <w:jc w:val="both"/>
         <w:rPr>
           <w:b/>
           <w:bCs/>
@@ -1494,6 +2351,7 @@
           <w:ilvl w:val="0"/>
           <w:numId w:val="13"/>
         </w:numPr>
+        <w:jc w:val="both"/>
         <w:rPr>
           <w:b/>
           <w:bCs/>
@@ -1514,127 +2372,139 @@
     </w:p>
     <w:p>
       <w:pPr>
-        <w:rPr>
-          <w:b/>
-          <w:bCs/>
-          <w:sz w:val="26"/>
-          <w:szCs w:val="26"/>
-          <w:lang w:val="en-US"/>
-        </w:rPr>
-      </w:pPr>
-    </w:p>
-    <w:p>
-      <w:pPr>
-        <w:rPr>
-          <w:b/>
-          <w:bCs/>
-          <w:sz w:val="26"/>
-          <w:szCs w:val="26"/>
-          <w:lang w:val="en-US"/>
-        </w:rPr>
-      </w:pPr>
-    </w:p>
-    <w:p>
-      <w:pPr>
-        <w:rPr>
-          <w:b/>
-          <w:bCs/>
-          <w:sz w:val="26"/>
-          <w:szCs w:val="26"/>
-          <w:lang w:val="en-US"/>
-        </w:rPr>
-      </w:pPr>
-    </w:p>
-    <w:p>
-      <w:pPr>
-        <w:rPr>
-          <w:b/>
-          <w:bCs/>
-          <w:sz w:val="26"/>
-          <w:szCs w:val="26"/>
-          <w:lang w:val="en-US"/>
-        </w:rPr>
-      </w:pPr>
-    </w:p>
-    <w:p>
-      <w:pPr>
-        <w:rPr>
-          <w:b/>
-          <w:bCs/>
-          <w:sz w:val="26"/>
-          <w:szCs w:val="26"/>
-          <w:lang w:val="en-US"/>
-        </w:rPr>
-      </w:pPr>
-    </w:p>
-    <w:p>
-      <w:pPr>
-        <w:rPr>
-          <w:b/>
-          <w:bCs/>
-          <w:sz w:val="26"/>
-          <w:szCs w:val="26"/>
-          <w:lang w:val="en-US"/>
-        </w:rPr>
-      </w:pPr>
-    </w:p>
-    <w:p>
-      <w:pPr>
-        <w:rPr>
-          <w:b/>
-          <w:bCs/>
-          <w:sz w:val="26"/>
-          <w:szCs w:val="26"/>
-          <w:lang w:val="en-US"/>
-        </w:rPr>
-      </w:pPr>
-    </w:p>
-    <w:p>
-      <w:pPr>
-        <w:rPr>
-          <w:b/>
-          <w:bCs/>
-          <w:sz w:val="26"/>
-          <w:szCs w:val="26"/>
-          <w:lang w:val="en-US"/>
-        </w:rPr>
-      </w:pPr>
-    </w:p>
-    <w:p>
-      <w:pPr>
-        <w:rPr>
-          <w:b/>
-          <w:bCs/>
-          <w:sz w:val="26"/>
-          <w:szCs w:val="26"/>
-          <w:lang w:val="en-US"/>
-        </w:rPr>
-      </w:pPr>
-    </w:p>
-    <w:p>
-      <w:pPr>
-        <w:rPr>
-          <w:b/>
-          <w:bCs/>
-          <w:sz w:val="26"/>
-          <w:szCs w:val="26"/>
-          <w:lang w:val="en-US"/>
-        </w:rPr>
-      </w:pPr>
-    </w:p>
-    <w:p>
-      <w:pPr>
-        <w:rPr>
-          <w:b/>
-          <w:bCs/>
-          <w:sz w:val="26"/>
-          <w:szCs w:val="26"/>
-          <w:lang w:val="en-US"/>
-        </w:rPr>
-      </w:pPr>
-    </w:p>
-    <w:p>
-      <w:pPr>
+        <w:jc w:val="both"/>
+        <w:rPr>
+          <w:b/>
+          <w:bCs/>
+          <w:sz w:val="26"/>
+          <w:szCs w:val="26"/>
+          <w:lang w:val="en-US"/>
+        </w:rPr>
+      </w:pPr>
+    </w:p>
+    <w:p>
+      <w:pPr>
+        <w:jc w:val="both"/>
+        <w:rPr>
+          <w:b/>
+          <w:bCs/>
+          <w:sz w:val="26"/>
+          <w:szCs w:val="26"/>
+          <w:lang w:val="en-US"/>
+        </w:rPr>
+      </w:pPr>
+    </w:p>
+    <w:p>
+      <w:pPr>
+        <w:jc w:val="both"/>
+        <w:rPr>
+          <w:b/>
+          <w:bCs/>
+          <w:sz w:val="26"/>
+          <w:szCs w:val="26"/>
+          <w:lang w:val="en-US"/>
+        </w:rPr>
+      </w:pPr>
+    </w:p>
+    <w:p>
+      <w:pPr>
+        <w:jc w:val="both"/>
+        <w:rPr>
+          <w:b/>
+          <w:bCs/>
+          <w:sz w:val="26"/>
+          <w:szCs w:val="26"/>
+          <w:lang w:val="en-US"/>
+        </w:rPr>
+      </w:pPr>
+    </w:p>
+    <w:p>
+      <w:pPr>
+        <w:jc w:val="both"/>
+        <w:rPr>
+          <w:b/>
+          <w:bCs/>
+          <w:sz w:val="26"/>
+          <w:szCs w:val="26"/>
+          <w:lang w:val="en-US"/>
+        </w:rPr>
+      </w:pPr>
+    </w:p>
+    <w:p>
+      <w:pPr>
+        <w:jc w:val="both"/>
+        <w:rPr>
+          <w:b/>
+          <w:bCs/>
+          <w:sz w:val="26"/>
+          <w:szCs w:val="26"/>
+          <w:lang w:val="en-US"/>
+        </w:rPr>
+      </w:pPr>
+    </w:p>
+    <w:p>
+      <w:pPr>
+        <w:jc w:val="both"/>
+        <w:rPr>
+          <w:b/>
+          <w:bCs/>
+          <w:sz w:val="26"/>
+          <w:szCs w:val="26"/>
+          <w:lang w:val="en-US"/>
+        </w:rPr>
+      </w:pPr>
+    </w:p>
+    <w:p>
+      <w:pPr>
+        <w:jc w:val="both"/>
+        <w:rPr>
+          <w:b/>
+          <w:bCs/>
+          <w:sz w:val="26"/>
+          <w:szCs w:val="26"/>
+          <w:lang w:val="en-US"/>
+        </w:rPr>
+      </w:pPr>
+    </w:p>
+    <w:p>
+      <w:pPr>
+        <w:jc w:val="both"/>
+        <w:rPr>
+          <w:b/>
+          <w:bCs/>
+          <w:sz w:val="26"/>
+          <w:szCs w:val="26"/>
+          <w:lang w:val="en-US"/>
+        </w:rPr>
+      </w:pPr>
+    </w:p>
+    <w:p>
+      <w:pPr>
+        <w:jc w:val="both"/>
+        <w:rPr>
+          <w:b/>
+          <w:bCs/>
+          <w:sz w:val="26"/>
+          <w:szCs w:val="26"/>
+          <w:lang w:val="en-US"/>
+        </w:rPr>
+      </w:pPr>
+    </w:p>
+    <w:p>
+      <w:pPr>
+        <w:jc w:val="both"/>
+        <w:rPr>
+          <w:b/>
+          <w:bCs/>
+          <w:sz w:val="26"/>
+          <w:szCs w:val="26"/>
+          <w:lang w:val="en-US"/>
+        </w:rPr>
+      </w:pPr>
+    </w:p>
+    <w:p>
+      <w:pPr>
+        <w:jc w:val="both"/>
         <w:rPr>
           <w:b/>
           <w:bCs/>
@@ -1661,6 +2531,7 @@
           <w:ilvl w:val="0"/>
           <w:numId w:val="5"/>
         </w:numPr>
+        <w:jc w:val="both"/>
         <w:rPr>
           <w:b/>
           <w:bCs/>
@@ -1780,6 +2651,7 @@
           <w:ilvl w:val="0"/>
           <w:numId w:val="5"/>
         </w:numPr>
+        <w:jc w:val="both"/>
         <w:rPr>
           <w:b/>
           <w:bCs/>
@@ -1804,6 +2676,7 @@
           <w:ilvl w:val="0"/>
           <w:numId w:val="5"/>
         </w:numPr>
+        <w:jc w:val="both"/>
         <w:rPr>
           <w:b/>
           <w:bCs/>
@@ -1882,7 +2755,7 @@
           <w:noProof/>
           <w:sz w:val="26"/>
           <w:szCs w:val="26"/>
-          <w:lang w:val="en-US"/>
+          <w:lang w:eastAsia="en-GB"/>
         </w:rPr>
         <w:drawing>
           <wp:inline distT="0" distB="0" distL="0" distR="0" wp14:anchorId="25E61349" wp14:editId="067E97F6">
@@ -1902,7 +2775,7 @@
                     </pic:cNvPicPr>
                   </pic:nvPicPr>
                   <pic:blipFill>
-                    <a:blip r:embed="rId7" cstate="print">
+                    <a:blip r:embed="rId8" cstate="print">
                       <a:extLst>
                         <a:ext uri="{28A0092B-C50C-407E-A947-70E740481C1C}">
                           <a14:useLocalDpi xmlns:a14="http://schemas.microsoft.com/office/drawing/2010/main" val="0"/>
@@ -1966,7 +2839,7 @@
           <w:noProof/>
           <w:sz w:val="40"/>
           <w:szCs w:val="40"/>
-          <w:lang w:val="en-US"/>
+          <w:lang w:eastAsia="en-GB"/>
         </w:rPr>
         <w:drawing>
           <wp:inline distT="0" distB="0" distL="0" distR="0" wp14:anchorId="419873EF" wp14:editId="10A4812D">
@@ -1986,7 +2859,7 @@
                     </pic:cNvPicPr>
                   </pic:nvPicPr>
                   <pic:blipFill>
-                    <a:blip r:embed="rId8" cstate="print">
+                    <a:blip r:embed="rId9" cstate="print">
                       <a:extLst>
                         <a:ext uri="{28A0092B-C50C-407E-A947-70E740481C1C}">
                           <a14:useLocalDpi xmlns:a14="http://schemas.microsoft.com/office/drawing/2010/main" val="0"/>
@@ -2051,13 +2924,13 @@
           <w:noProof/>
           <w:sz w:val="40"/>
           <w:szCs w:val="40"/>
-          <w:lang w:val="en-US"/>
+          <w:lang w:eastAsia="en-GB"/>
         </w:rPr>
         <w:drawing>
-          <wp:inline distT="0" distB="0" distL="0" distR="0" wp14:anchorId="11FC5DAA" wp14:editId="19A1ECB8">
-            <wp:extent cx="5771845" cy="3774440"/>
-            <wp:effectExtent l="0" t="0" r="0" b="10160"/>
-            <wp:docPr id="5" name="Picture 5" descr="/Users/muthuvel/Desktop/Screen Shot 2018-04-07 at 7.16.16 PM.png"/>
+          <wp:inline distT="0" distB="0" distL="0" distR="0" wp14:anchorId="2C700E4A" wp14:editId="42CD01BB">
+            <wp:extent cx="5721350" cy="4244975"/>
+            <wp:effectExtent l="0" t="0" r="0" b="0"/>
+            <wp:docPr id="8" name="Picture 8" descr="../../../Desktop/Screen%20Shot%202018-04-08%20at%201.33.36%20PM."/>
             <wp:cNvGraphicFramePr>
               <a:graphicFrameLocks xmlns:a="http://schemas.openxmlformats.org/drawingml/2006/main" noChangeAspect="1"/>
             </wp:cNvGraphicFramePr>
@@ -2065,83 +2938,7 @@
               <a:graphicData uri="http://schemas.openxmlformats.org/drawingml/2006/picture">
                 <pic:pic xmlns:pic="http://schemas.openxmlformats.org/drawingml/2006/picture">
                   <pic:nvPicPr>
-                    <pic:cNvPr id="0" name="Picture 5" descr="/Users/muthuvel/Desktop/Screen Shot 2018-04-07 at 7.16.16 PM.png"/>
-                    <pic:cNvPicPr>
-                      <a:picLocks noChangeAspect="1" noChangeArrowheads="1"/>
-                    </pic:cNvPicPr>
-                  </pic:nvPicPr>
-                  <pic:blipFill>
-                    <a:blip r:embed="rId9" cstate="print">
-                      <a:extLst>
-                        <a:ext uri="{28A0092B-C50C-407E-A947-70E740481C1C}">
-                          <a14:useLocalDpi xmlns:a14="http://schemas.microsoft.com/office/drawing/2010/main" val="0"/>
-                        </a:ext>
-                      </a:extLst>
-                    </a:blip>
-                    <a:srcRect/>
-                    <a:stretch>
-                      <a:fillRect/>
-                    </a:stretch>
-                  </pic:blipFill>
-                  <pic:spPr bwMode="auto">
-                    <a:xfrm>
-                      <a:off x="0" y="0"/>
-                      <a:ext cx="5784977" cy="3783027"/>
-                    </a:xfrm>
-                    <a:prstGeom prst="rect">
-                      <a:avLst/>
-                    </a:prstGeom>
-                    <a:noFill/>
-                    <a:ln>
-                      <a:noFill/>
-                    </a:ln>
-                  </pic:spPr>
-                </pic:pic>
-              </a:graphicData>
-            </a:graphic>
-          </wp:inline>
-        </w:drawing>
-      </w:r>
-    </w:p>
-    <w:p>
-      <w:pPr>
-        <w:jc w:val="center"/>
-        <w:rPr>
-          <w:sz w:val="40"/>
-          <w:szCs w:val="40"/>
-          <w:lang w:val="en-US"/>
-        </w:rPr>
-      </w:pPr>
-    </w:p>
-    <w:p>
-      <w:pPr>
-        <w:jc w:val="center"/>
-        <w:rPr>
-          <w:sz w:val="40"/>
-          <w:szCs w:val="40"/>
-          <w:lang w:val="en-US"/>
-        </w:rPr>
-      </w:pPr>
-      <w:r>
-        <w:rPr>
-          <w:noProof/>
-          <w:sz w:val="40"/>
-          <w:szCs w:val="40"/>
-          <w:lang w:val="en-US"/>
-        </w:rPr>
-        <w:drawing>
-          <wp:inline distT="0" distB="0" distL="0" distR="0" wp14:anchorId="74031DE4" wp14:editId="369EA5DF">
-            <wp:extent cx="6414461" cy="3974727"/>
-            <wp:effectExtent l="0" t="0" r="12065" b="0"/>
-            <wp:docPr id="9" name="Picture 9" descr="/Users/muthuvel/Desktop/Screen Shot 2018-04-07 at 7.20.51 PM.png"/>
-            <wp:cNvGraphicFramePr>
-              <a:graphicFrameLocks xmlns:a="http://schemas.openxmlformats.org/drawingml/2006/main" noChangeAspect="1"/>
-            </wp:cNvGraphicFramePr>
-            <a:graphic xmlns:a="http://schemas.openxmlformats.org/drawingml/2006/main">
-              <a:graphicData uri="http://schemas.openxmlformats.org/drawingml/2006/picture">
-                <pic:pic xmlns:pic="http://schemas.openxmlformats.org/drawingml/2006/picture">
-                  <pic:nvPicPr>
-                    <pic:cNvPr id="0" name="Picture 9" descr="/Users/muthuvel/Desktop/Screen Shot 2018-04-07 at 7.20.51 PM.png"/>
+                    <pic:cNvPr id="0" name="Picture 4" descr="../../../Desktop/Screen%20Shot%202018-04-08%20at%201.33.36%20PM."/>
                     <pic:cNvPicPr>
                       <a:picLocks noChangeAspect="1" noChangeArrowheads="1"/>
                     </pic:cNvPicPr>
@@ -2162,7 +2959,7 @@
                   <pic:spPr bwMode="auto">
                     <a:xfrm>
                       <a:off x="0" y="0"/>
-                      <a:ext cx="6471192" cy="4009880"/>
+                      <a:ext cx="5721350" cy="4244975"/>
                     </a:xfrm>
                     <a:prstGeom prst="rect">
                       <a:avLst/>
@@ -2188,18 +2985,73 @@
           <w:lang w:val="en-US"/>
         </w:rPr>
       </w:pPr>
-      <w:r>
-        <w:rPr>
-          <w:noProof/>
+    </w:p>
+    <w:p>
+      <w:pPr>
+        <w:jc w:val="center"/>
+        <w:rPr>
           <w:sz w:val="40"/>
           <w:szCs w:val="40"/>
           <w:lang w:val="en-US"/>
         </w:rPr>
+      </w:pPr>
+    </w:p>
+    <w:p>
+      <w:pPr>
+        <w:jc w:val="center"/>
+        <w:rPr>
+          <w:sz w:val="40"/>
+          <w:szCs w:val="40"/>
+          <w:lang w:val="en-US"/>
+        </w:rPr>
+      </w:pPr>
+    </w:p>
+    <w:p>
+      <w:pPr>
+        <w:rPr>
+          <w:b/>
+          <w:bCs/>
+          <w:sz w:val="26"/>
+          <w:szCs w:val="26"/>
+          <w:lang w:val="en-US"/>
+        </w:rPr>
+      </w:pPr>
+    </w:p>
+    <w:p>
+      <w:pPr>
+        <w:rPr>
+          <w:b/>
+          <w:bCs/>
+          <w:sz w:val="26"/>
+          <w:szCs w:val="26"/>
+          <w:lang w:val="en-US"/>
+        </w:rPr>
+      </w:pPr>
+    </w:p>
+    <w:p>
+      <w:pPr>
+        <w:rPr>
+          <w:b/>
+          <w:bCs/>
+          <w:sz w:val="26"/>
+          <w:szCs w:val="26"/>
+          <w:lang w:val="en-US"/>
+        </w:rPr>
+      </w:pPr>
+      <w:r>
+        <w:rPr>
+          <w:b/>
+          <w:bCs/>
+          <w:noProof/>
+          <w:sz w:val="26"/>
+          <w:szCs w:val="26"/>
+          <w:lang w:eastAsia="en-GB"/>
+        </w:rPr>
         <w:drawing>
-          <wp:inline distT="0" distB="0" distL="0" distR="0" wp14:anchorId="7F4E212B" wp14:editId="735B618F">
-            <wp:extent cx="5721350" cy="3556635"/>
+          <wp:inline distT="0" distB="0" distL="0" distR="0" wp14:anchorId="3E680674" wp14:editId="1E5A6126">
+            <wp:extent cx="5721350" cy="3942715"/>
             <wp:effectExtent l="0" t="0" r="0" b="0"/>
-            <wp:docPr id="10" name="Picture 10" descr="/Users/muthuvel/Desktop/Screen Shot 2018-04-07 at 7.21.01 PM.png"/>
+            <wp:docPr id="6" name="Picture 6" descr="../../../Desktop/Screen%20Shot%202018-04-08%20at%201.24.18%20PM."/>
             <wp:cNvGraphicFramePr>
               <a:graphicFrameLocks xmlns:a="http://schemas.openxmlformats.org/drawingml/2006/main" noChangeAspect="1"/>
             </wp:cNvGraphicFramePr>
@@ -2207,7 +3059,7 @@
               <a:graphicData uri="http://schemas.openxmlformats.org/drawingml/2006/picture">
                 <pic:pic xmlns:pic="http://schemas.openxmlformats.org/drawingml/2006/picture">
                   <pic:nvPicPr>
-                    <pic:cNvPr id="0" name="Picture 10" descr="/Users/muthuvel/Desktop/Screen Shot 2018-04-07 at 7.21.01 PM.png"/>
+                    <pic:cNvPr id="0" name="Picture 2" descr="../../../Desktop/Screen%20Shot%202018-04-08%20at%201.24.18%20PM."/>
                     <pic:cNvPicPr>
                       <a:picLocks noChangeAspect="1" noChangeArrowheads="1"/>
                     </pic:cNvPicPr>
@@ -2228,7 +3080,7 @@
                   <pic:spPr bwMode="auto">
                     <a:xfrm>
                       <a:off x="0" y="0"/>
-                      <a:ext cx="5721350" cy="3556635"/>
+                      <a:ext cx="5721350" cy="3942715"/>
                     </a:xfrm>
                     <a:prstGeom prst="rect">
                       <a:avLst/>
@@ -2244,6 +3096,86 @@
           </wp:inline>
         </w:drawing>
       </w:r>
+      <w:r>
+        <w:rPr>
+          <w:b/>
+          <w:bCs/>
+          <w:noProof/>
+          <w:sz w:val="26"/>
+          <w:szCs w:val="26"/>
+          <w:lang w:eastAsia="en-GB"/>
+        </w:rPr>
+        <w:drawing>
+          <wp:inline distT="0" distB="0" distL="0" distR="0" wp14:anchorId="1086C436" wp14:editId="1A1CFA81">
+            <wp:extent cx="5721350" cy="4110355"/>
+            <wp:effectExtent l="0" t="0" r="0" b="4445"/>
+            <wp:docPr id="2" name="Picture 2" descr="../../../Desktop/Screen%20Shot%202018-04-08%20at%201.24.36%20PM."/>
+            <wp:cNvGraphicFramePr>
+              <a:graphicFrameLocks xmlns:a="http://schemas.openxmlformats.org/drawingml/2006/main" noChangeAspect="1"/>
+            </wp:cNvGraphicFramePr>
+            <a:graphic xmlns:a="http://schemas.openxmlformats.org/drawingml/2006/main">
+              <a:graphicData uri="http://schemas.openxmlformats.org/drawingml/2006/picture">
+                <pic:pic xmlns:pic="http://schemas.openxmlformats.org/drawingml/2006/picture">
+                  <pic:nvPicPr>
+                    <pic:cNvPr id="0" name="Picture 1" descr="../../../Desktop/Screen%20Shot%202018-04-08%20at%201.24.36%20PM."/>
+                    <pic:cNvPicPr>
+                      <a:picLocks noChangeAspect="1" noChangeArrowheads="1"/>
+                    </pic:cNvPicPr>
+                  </pic:nvPicPr>
+                  <pic:blipFill>
+                    <a:blip r:embed="rId12" cstate="print">
+                      <a:extLst>
+                        <a:ext uri="{28A0092B-C50C-407E-A947-70E740481C1C}">
+                          <a14:useLocalDpi xmlns:a14="http://schemas.microsoft.com/office/drawing/2010/main" val="0"/>
+                        </a:ext>
+                      </a:extLst>
+                    </a:blip>
+                    <a:srcRect/>
+                    <a:stretch>
+                      <a:fillRect/>
+                    </a:stretch>
+                  </pic:blipFill>
+                  <pic:spPr bwMode="auto">
+                    <a:xfrm>
+                      <a:off x="0" y="0"/>
+                      <a:ext cx="5721350" cy="4110355"/>
+                    </a:xfrm>
+                    <a:prstGeom prst="rect">
+                      <a:avLst/>
+                    </a:prstGeom>
+                    <a:noFill/>
+                    <a:ln>
+                      <a:noFill/>
+                    </a:ln>
+                  </pic:spPr>
+                </pic:pic>
+              </a:graphicData>
+            </a:graphic>
+          </wp:inline>
+        </w:drawing>
+      </w:r>
+    </w:p>
+    <w:p>
+      <w:pPr>
+        <w:rPr>
+          <w:b/>
+          <w:bCs/>
+          <w:sz w:val="26"/>
+          <w:szCs w:val="26"/>
+          <w:lang w:val="en-US"/>
+        </w:rPr>
+      </w:pPr>
+    </w:p>
+    <w:p>
+      <w:pPr>
+        <w:rPr>
+          <w:b/>
+          <w:bCs/>
+          <w:sz w:val="26"/>
+          <w:szCs w:val="26"/>
+          <w:lang w:val="en-US"/>
+        </w:rPr>
+      </w:pPr>
     </w:p>
     <w:p>
       <w:pPr>
@@ -2295,6 +3227,7 @@
           <w:ilvl w:val="0"/>
           <w:numId w:val="8"/>
         </w:numPr>
+        <w:jc w:val="both"/>
         <w:rPr>
           <w:b/>
           <w:bCs/>
@@ -2314,17 +3247,148 @@
     </w:p>
     <w:p>
       <w:pPr>
-        <w:rPr>
-          <w:b/>
-          <w:bCs/>
-          <w:sz w:val="26"/>
-          <w:szCs w:val="26"/>
-          <w:lang w:val="en-US"/>
-        </w:rPr>
-      </w:pPr>
-    </w:p>
-    <w:p>
-      <w:pPr>
+        <w:pStyle w:val="ListParagraph"/>
+        <w:numPr>
+          <w:ilvl w:val="0"/>
+          <w:numId w:val="8"/>
+        </w:numPr>
+        <w:jc w:val="both"/>
+        <w:rPr>
+          <w:b/>
+          <w:bCs/>
+          <w:sz w:val="26"/>
+          <w:szCs w:val="26"/>
+          <w:lang w:val="en-US"/>
+        </w:rPr>
+      </w:pPr>
+      <w:r>
+        <w:rPr>
+          <w:sz w:val="26"/>
+          <w:szCs w:val="26"/>
+          <w:lang w:val="en-US"/>
+        </w:rPr>
+        <w:t>The word</w:t>
+      </w:r>
+      <w:r>
+        <w:rPr>
+          <w:sz w:val="26"/>
+          <w:szCs w:val="26"/>
+          <w:lang w:val="en-US"/>
+        </w:rPr>
+        <w:t xml:space="preserve"> count on tweets show that “Facebook”, “Cambridge”, “analytica”,”data” – we presume the reason for this to</w:t>
+      </w:r>
+      <w:r>
+        <w:rPr>
+          <w:sz w:val="26"/>
+          <w:szCs w:val="26"/>
+          <w:lang w:val="en-US"/>
+        </w:rPr>
+        <w:t xml:space="preserve"> be the common usage of these words in many tweets and they represent the idea on topic mostly</w:t>
+      </w:r>
+    </w:p>
+    <w:p>
+      <w:pPr>
+        <w:pStyle w:val="ListParagraph"/>
+        <w:numPr>
+          <w:ilvl w:val="0"/>
+          <w:numId w:val="8"/>
+        </w:numPr>
+        <w:jc w:val="both"/>
+        <w:rPr>
+          <w:b/>
+          <w:bCs/>
+          <w:sz w:val="26"/>
+          <w:szCs w:val="26"/>
+          <w:lang w:val="en-US"/>
+        </w:rPr>
+      </w:pPr>
+      <w:r>
+        <w:rPr>
+          <w:sz w:val="26"/>
+          <w:szCs w:val="26"/>
+          <w:lang w:val="en-US"/>
+        </w:rPr>
+        <w:t>Tweets also contain a lot of commonly used/ colloquial words that people use in their day to day life while the words in NYTimes articles are more refined</w:t>
+      </w:r>
+    </w:p>
+    <w:p>
+      <w:pPr>
+        <w:pStyle w:val="ListParagraph"/>
+        <w:numPr>
+          <w:ilvl w:val="0"/>
+          <w:numId w:val="8"/>
+        </w:numPr>
+        <w:jc w:val="both"/>
+        <w:rPr>
+          <w:b/>
+          <w:bCs/>
+          <w:sz w:val="26"/>
+          <w:szCs w:val="26"/>
+          <w:lang w:val="en-US"/>
+        </w:rPr>
+      </w:pPr>
+      <w:r>
+        <w:rPr>
+          <w:sz w:val="26"/>
+          <w:szCs w:val="26"/>
+          <w:lang w:val="en-US"/>
+        </w:rPr>
+        <w:t>Filtering and preprocessing tweets were quite harder because unlike NYTimes articles, they contained more non – ASCII characters, symbols and garbage words and removing them appeared to be tricky</w:t>
+      </w:r>
+    </w:p>
+    <w:p>
+      <w:pPr>
+        <w:pStyle w:val="ListParagraph"/>
+        <w:numPr>
+          <w:ilvl w:val="0"/>
+          <w:numId w:val="8"/>
+        </w:numPr>
+        <w:jc w:val="both"/>
+        <w:rPr>
+          <w:b/>
+          <w:bCs/>
+          <w:sz w:val="26"/>
+          <w:szCs w:val="26"/>
+          <w:lang w:val="en-US"/>
+        </w:rPr>
+      </w:pPr>
+      <w:r>
+        <w:rPr>
+          <w:sz w:val="26"/>
+          <w:szCs w:val="26"/>
+          <w:lang w:val="en-US"/>
+        </w:rPr>
+        <w:t>“Cambridge Analytica” is the most co – occurring word. This is because the company name is used almost many tweets or an articles in NYTimes.</w:t>
+      </w:r>
+    </w:p>
+    <w:p>
+      <w:pPr>
+        <w:pStyle w:val="ListParagraph"/>
+        <w:numPr>
+          <w:ilvl w:val="0"/>
+          <w:numId w:val="8"/>
+        </w:numPr>
+        <w:jc w:val="both"/>
+        <w:rPr>
+          <w:b/>
+          <w:bCs/>
+          <w:sz w:val="26"/>
+          <w:szCs w:val="26"/>
+          <w:lang w:val="en-US"/>
+        </w:rPr>
+      </w:pPr>
+      <w:r>
+        <w:rPr>
+          <w:sz w:val="26"/>
+          <w:szCs w:val="26"/>
+          <w:lang w:val="en-US"/>
+        </w:rPr>
+        <w:t>Some tweets like “dogs” and “idiot” to express their having high frequence denoting people using it to express their anger.</w:t>
+      </w:r>
+    </w:p>
+    <w:p>
+      <w:pPr>
+        <w:jc w:val="both"/>
         <w:rPr>
           <w:b/>
           <w:bCs/>
@@ -2412,7 +3476,7 @@
         </w:rPr>
         <w:t xml:space="preserve"> </w:t>
       </w:r>
-      <w:hyperlink r:id="rId12" w:anchor="Reducer" w:history="1">
+      <w:hyperlink r:id="rId13" w:anchor="Reducer" w:history="1">
         <w:r>
           <w:rPr>
             <w:rStyle w:val="Hyperlink"/>
@@ -2470,7 +3534,7 @@
         </w:rPr>
         <w:t xml:space="preserve"> </w:t>
       </w:r>
-      <w:hyperlink r:id="rId13" w:history="1">
+      <w:hyperlink r:id="rId14" w:history="1">
         <w:r>
           <w:rPr>
             <w:rStyle w:val="Hyperlink"/>
@@ -2479,27 +3543,7 @@
             <w:szCs w:val="26"/>
             <w:lang w:val="en-US"/>
           </w:rPr>
-          <w:t>http://www.mic</w:t>
-        </w:r>
-        <w:r>
-          <w:rPr>
-            <w:rStyle w:val="Hyperlink"/>
-            <w:bCs/>
-            <w:sz w:val="26"/>
-            <w:szCs w:val="26"/>
-            <w:lang w:val="en-US"/>
-          </w:rPr>
-          <w:t>h</w:t>
-        </w:r>
-        <w:r>
-          <w:rPr>
-            <w:rStyle w:val="Hyperlink"/>
-            <w:bCs/>
-            <w:sz w:val="26"/>
-            <w:szCs w:val="26"/>
-            <w:lang w:val="en-US"/>
-          </w:rPr>
-          <w:t>ael-noll.com/tutorials/writing-an-hadoop-mapreduce-program-in-python/</w:t>
+          <w:t>http://www.michael-noll.com/tutorials/writing-an-hadoop-mapreduce-program-in-python/</w:t>
         </w:r>
       </w:hyperlink>
     </w:p>
@@ -2520,8 +3564,6 @@
         </w:rPr>
         <w:t>[3</w:t>
       </w:r>
-      <w:bookmarkStart w:id="0" w:name="_GoBack"/>
-      <w:bookmarkEnd w:id="0"/>
       <w:r>
         <w:rPr>
           <w:sz w:val="26"/>
@@ -2530,7 +3572,7 @@
         </w:rPr>
         <w:t xml:space="preserve">] </w:t>
       </w:r>
-      <w:hyperlink r:id="rId14" w:history="1">
+      <w:hyperlink r:id="rId15" w:history="1">
         <w:r>
           <w:rPr>
             <w:rStyle w:val="Hyperlink"/>
@@ -2571,6 +3613,232 @@
 <file path=word/numbering.xml><?xml version="1.0" encoding="utf-8"?>
 <w:numbering xmlns:wpc="http://schemas.microsoft.com/office/word/2010/wordprocessingCanvas" xmlns:mo="http://schemas.microsoft.com/office/mac/office/2008/main" xmlns:mc="http://schemas.openxmlformats.org/markup-compatibility/2006" xmlns:mv="urn:schemas-microsoft-com:mac:vml" xmlns:o="urn:schemas-microsoft-com:office:office" xmlns:r="http://schemas.openxmlformats.org/officeDocument/2006/relationships" xmlns:m="http://schemas.openxmlformats.org/officeDocument/2006/math" xmlns:v="urn:schemas-microsoft-com:vml" xmlns:wp14="http://schemas.microsoft.com/office/word/2010/wordprocessingDrawing" xmlns:wp="http://schemas.openxmlformats.org/drawingml/2006/wordprocessingDrawing" xmlns:w10="urn:schemas-microsoft-com:office:word" xmlns:w="http://schemas.openxmlformats.org/wordprocessingml/2006/main" xmlns:w14="http://schemas.microsoft.com/office/word/2010/wordml" xmlns:w15="http://schemas.microsoft.com/office/word/2012/wordml" xmlns:wpg="http://schemas.microsoft.com/office/word/2010/wordprocessingGroup" xmlns:wpi="http://schemas.microsoft.com/office/word/2010/wordprocessingInk" xmlns:wne="http://schemas.microsoft.com/office/word/2006/wordml" xmlns:wps="http://schemas.microsoft.com/office/word/2010/wordprocessingShape" mc:Ignorable="w14 w15 wp14">
   <w:abstractNum w:abstractNumId="0">
+    <w:nsid w:val="0CD735C2"/>
+    <w:multiLevelType w:val="hybridMultilevel"/>
+    <w:tmpl w:val="0C5EE120"/>
+    <w:lvl w:ilvl="0" w:tplc="08090001">
+      <w:start w:val="1"/>
+      <w:numFmt w:val="bullet"/>
+      <w:lvlText w:val=""/>
+      <w:lvlJc w:val="left"/>
+      <w:pPr>
+        <w:ind w:left="720" w:hanging="360"/>
+      </w:pPr>
+      <w:rPr>
+        <w:rFonts w:ascii="Symbol" w:hAnsi="Symbol" w:hint="default"/>
+      </w:rPr>
+    </w:lvl>
+    <w:lvl w:ilvl="1" w:tplc="08090003" w:tentative="1">
+      <w:start w:val="1"/>
+      <w:numFmt w:val="bullet"/>
+      <w:lvlText w:val="o"/>
+      <w:lvlJc w:val="left"/>
+      <w:pPr>
+        <w:ind w:left="1440" w:hanging="360"/>
+      </w:pPr>
+      <w:rPr>
+        <w:rFonts w:ascii="Courier New" w:hAnsi="Courier New" w:hint="default"/>
+      </w:rPr>
+    </w:lvl>
+    <w:lvl w:ilvl="2" w:tplc="08090005" w:tentative="1">
+      <w:start w:val="1"/>
+      <w:numFmt w:val="bullet"/>
+      <w:lvlText w:val=""/>
+      <w:lvlJc w:val="left"/>
+      <w:pPr>
+        <w:ind w:left="2160" w:hanging="360"/>
+      </w:pPr>
+      <w:rPr>
+        <w:rFonts w:ascii="Wingdings" w:hAnsi="Wingdings" w:hint="default"/>
+      </w:rPr>
+    </w:lvl>
+    <w:lvl w:ilvl="3" w:tplc="08090001" w:tentative="1">
+      <w:start w:val="1"/>
+      <w:numFmt w:val="bullet"/>
+      <w:lvlText w:val=""/>
+      <w:lvlJc w:val="left"/>
+      <w:pPr>
+        <w:ind w:left="2880" w:hanging="360"/>
+      </w:pPr>
+      <w:rPr>
+        <w:rFonts w:ascii="Symbol" w:hAnsi="Symbol" w:hint="default"/>
+      </w:rPr>
+    </w:lvl>
+    <w:lvl w:ilvl="4" w:tplc="08090003" w:tentative="1">
+      <w:start w:val="1"/>
+      <w:numFmt w:val="bullet"/>
+      <w:lvlText w:val="o"/>
+      <w:lvlJc w:val="left"/>
+      <w:pPr>
+        <w:ind w:left="3600" w:hanging="360"/>
+      </w:pPr>
+      <w:rPr>
+        <w:rFonts w:ascii="Courier New" w:hAnsi="Courier New" w:hint="default"/>
+      </w:rPr>
+    </w:lvl>
+    <w:lvl w:ilvl="5" w:tplc="08090005" w:tentative="1">
+      <w:start w:val="1"/>
+      <w:numFmt w:val="bullet"/>
+      <w:lvlText w:val=""/>
+      <w:lvlJc w:val="left"/>
+      <w:pPr>
+        <w:ind w:left="4320" w:hanging="360"/>
+      </w:pPr>
+      <w:rPr>
+        <w:rFonts w:ascii="Wingdings" w:hAnsi="Wingdings" w:hint="default"/>
+      </w:rPr>
+    </w:lvl>
+    <w:lvl w:ilvl="6" w:tplc="08090001" w:tentative="1">
+      <w:start w:val="1"/>
+      <w:numFmt w:val="bullet"/>
+      <w:lvlText w:val=""/>
+      <w:lvlJc w:val="left"/>
+      <w:pPr>
+        <w:ind w:left="5040" w:hanging="360"/>
+      </w:pPr>
+      <w:rPr>
+        <w:rFonts w:ascii="Symbol" w:hAnsi="Symbol" w:hint="default"/>
+      </w:rPr>
+    </w:lvl>
+    <w:lvl w:ilvl="7" w:tplc="08090003" w:tentative="1">
+      <w:start w:val="1"/>
+      <w:numFmt w:val="bullet"/>
+      <w:lvlText w:val="o"/>
+      <w:lvlJc w:val="left"/>
+      <w:pPr>
+        <w:ind w:left="5760" w:hanging="360"/>
+      </w:pPr>
+      <w:rPr>
+        <w:rFonts w:ascii="Courier New" w:hAnsi="Courier New" w:hint="default"/>
+      </w:rPr>
+    </w:lvl>
+    <w:lvl w:ilvl="8" w:tplc="08090005" w:tentative="1">
+      <w:start w:val="1"/>
+      <w:numFmt w:val="bullet"/>
+      <w:lvlText w:val=""/>
+      <w:lvlJc w:val="left"/>
+      <w:pPr>
+        <w:ind w:left="6480" w:hanging="360"/>
+      </w:pPr>
+      <w:rPr>
+        <w:rFonts w:ascii="Wingdings" w:hAnsi="Wingdings" w:hint="default"/>
+      </w:rPr>
+    </w:lvl>
+  </w:abstractNum>
+  <w:abstractNum w:abstractNumId="1">
+    <w:nsid w:val="0D9C4DCC"/>
+    <w:multiLevelType w:val="hybridMultilevel"/>
+    <w:tmpl w:val="91E221CA"/>
+    <w:lvl w:ilvl="0" w:tplc="08090001">
+      <w:start w:val="1"/>
+      <w:numFmt w:val="bullet"/>
+      <w:lvlText w:val=""/>
+      <w:lvlJc w:val="left"/>
+      <w:pPr>
+        <w:ind w:left="1077" w:hanging="360"/>
+      </w:pPr>
+      <w:rPr>
+        <w:rFonts w:ascii="Symbol" w:hAnsi="Symbol" w:hint="default"/>
+      </w:rPr>
+    </w:lvl>
+    <w:lvl w:ilvl="1" w:tplc="08090003" w:tentative="1">
+      <w:start w:val="1"/>
+      <w:numFmt w:val="bullet"/>
+      <w:lvlText w:val="o"/>
+      <w:lvlJc w:val="left"/>
+      <w:pPr>
+        <w:ind w:left="1797" w:hanging="360"/>
+      </w:pPr>
+      <w:rPr>
+        <w:rFonts w:ascii="Courier New" w:hAnsi="Courier New" w:hint="default"/>
+      </w:rPr>
+    </w:lvl>
+    <w:lvl w:ilvl="2" w:tplc="08090005" w:tentative="1">
+      <w:start w:val="1"/>
+      <w:numFmt w:val="bullet"/>
+      <w:lvlText w:val=""/>
+      <w:lvlJc w:val="left"/>
+      <w:pPr>
+        <w:ind w:left="2517" w:hanging="360"/>
+      </w:pPr>
+      <w:rPr>
+        <w:rFonts w:ascii="Wingdings" w:hAnsi="Wingdings" w:hint="default"/>
+      </w:rPr>
+    </w:lvl>
+    <w:lvl w:ilvl="3" w:tplc="08090001" w:tentative="1">
+      <w:start w:val="1"/>
+      <w:numFmt w:val="bullet"/>
+      <w:lvlText w:val=""/>
+      <w:lvlJc w:val="left"/>
+      <w:pPr>
+        <w:ind w:left="3237" w:hanging="360"/>
+      </w:pPr>
+      <w:rPr>
+        <w:rFonts w:ascii="Symbol" w:hAnsi="Symbol" w:hint="default"/>
+      </w:rPr>
+    </w:lvl>
+    <w:lvl w:ilvl="4" w:tplc="08090003" w:tentative="1">
+      <w:start w:val="1"/>
+      <w:numFmt w:val="bullet"/>
+      <w:lvlText w:val="o"/>
+      <w:lvlJc w:val="left"/>
+      <w:pPr>
+        <w:ind w:left="3957" w:hanging="360"/>
+      </w:pPr>
+      <w:rPr>
+        <w:rFonts w:ascii="Courier New" w:hAnsi="Courier New" w:hint="default"/>
+      </w:rPr>
+    </w:lvl>
+    <w:lvl w:ilvl="5" w:tplc="08090005" w:tentative="1">
+      <w:start w:val="1"/>
+      <w:numFmt w:val="bullet"/>
+      <w:lvlText w:val=""/>
+      <w:lvlJc w:val="left"/>
+      <w:pPr>
+        <w:ind w:left="4677" w:hanging="360"/>
+      </w:pPr>
+      <w:rPr>
+        <w:rFonts w:ascii="Wingdings" w:hAnsi="Wingdings" w:hint="default"/>
+      </w:rPr>
+    </w:lvl>
+    <w:lvl w:ilvl="6" w:tplc="08090001" w:tentative="1">
+      <w:start w:val="1"/>
+      <w:numFmt w:val="bullet"/>
+      <w:lvlText w:val=""/>
+      <w:lvlJc w:val="left"/>
+      <w:pPr>
+        <w:ind w:left="5397" w:hanging="360"/>
+      </w:pPr>
+      <w:rPr>
+        <w:rFonts w:ascii="Symbol" w:hAnsi="Symbol" w:hint="default"/>
+      </w:rPr>
+    </w:lvl>
+    <w:lvl w:ilvl="7" w:tplc="08090003" w:tentative="1">
+      <w:start w:val="1"/>
+      <w:numFmt w:val="bullet"/>
+      <w:lvlText w:val="o"/>
+      <w:lvlJc w:val="left"/>
+      <w:pPr>
+        <w:ind w:left="6117" w:hanging="360"/>
+      </w:pPr>
+      <w:rPr>
+        <w:rFonts w:ascii="Courier New" w:hAnsi="Courier New" w:hint="default"/>
+      </w:rPr>
+    </w:lvl>
+    <w:lvl w:ilvl="8" w:tplc="08090005" w:tentative="1">
+      <w:start w:val="1"/>
+      <w:numFmt w:val="bullet"/>
+      <w:lvlText w:val=""/>
+      <w:lvlJc w:val="left"/>
+      <w:pPr>
+        <w:ind w:left="6837" w:hanging="360"/>
+      </w:pPr>
+      <w:rPr>
+        <w:rFonts w:ascii="Wingdings" w:hAnsi="Wingdings" w:hint="default"/>
+      </w:rPr>
+    </w:lvl>
+  </w:abstractNum>
+  <w:abstractNum w:abstractNumId="2">
     <w:nsid w:val="0FF42AE6"/>
     <w:multiLevelType w:val="hybridMultilevel"/>
     <w:tmpl w:val="E73EB6F4"/>
@@ -2683,7 +3951,7 @@
       </w:rPr>
     </w:lvl>
   </w:abstractNum>
-  <w:abstractNum w:abstractNumId="1">
+  <w:abstractNum w:abstractNumId="3">
     <w:nsid w:val="1DF60F80"/>
     <w:multiLevelType w:val="hybridMultilevel"/>
     <w:tmpl w:val="B4D61008"/>
@@ -2796,7 +4064,7 @@
       </w:rPr>
     </w:lvl>
   </w:abstractNum>
-  <w:abstractNum w:abstractNumId="2">
+  <w:abstractNum w:abstractNumId="4">
     <w:nsid w:val="223C1B04"/>
     <w:multiLevelType w:val="hybridMultilevel"/>
     <w:tmpl w:val="76CA856C"/>
@@ -2909,7 +4177,7 @@
       </w:rPr>
     </w:lvl>
   </w:abstractNum>
-  <w:abstractNum w:abstractNumId="3">
+  <w:abstractNum w:abstractNumId="5">
     <w:nsid w:val="265A10B4"/>
     <w:multiLevelType w:val="hybridMultilevel"/>
     <w:tmpl w:val="1C80BD94"/>
@@ -3022,7 +4290,7 @@
       </w:rPr>
     </w:lvl>
   </w:abstractNum>
-  <w:abstractNum w:abstractNumId="4">
+  <w:abstractNum w:abstractNumId="6">
     <w:nsid w:val="26D86D38"/>
     <w:multiLevelType w:val="hybridMultilevel"/>
     <w:tmpl w:val="B97E9FDC"/>
@@ -3135,7 +4403,96 @@
       </w:rPr>
     </w:lvl>
   </w:abstractNum>
-  <w:abstractNum w:abstractNumId="5">
+  <w:abstractNum w:abstractNumId="7">
+    <w:nsid w:val="28DD61DC"/>
+    <w:multiLevelType w:val="hybridMultilevel"/>
+    <w:tmpl w:val="E3D2AF24"/>
+    <w:lvl w:ilvl="0" w:tplc="0809000F">
+      <w:start w:val="1"/>
+      <w:numFmt w:val="decimal"/>
+      <w:lvlText w:val="%1."/>
+      <w:lvlJc w:val="left"/>
+      <w:pPr>
+        <w:ind w:left="720" w:hanging="360"/>
+      </w:pPr>
+      <w:rPr>
+        <w:rFonts w:hint="default"/>
+      </w:rPr>
+    </w:lvl>
+    <w:lvl w:ilvl="1" w:tplc="08090019" w:tentative="1">
+      <w:start w:val="1"/>
+      <w:numFmt w:val="lowerLetter"/>
+      <w:lvlText w:val="%2."/>
+      <w:lvlJc w:val="left"/>
+      <w:pPr>
+        <w:ind w:left="1440" w:hanging="360"/>
+      </w:pPr>
+    </w:lvl>
+    <w:lvl w:ilvl="2" w:tplc="0809001B" w:tentative="1">
+      <w:start w:val="1"/>
+      <w:numFmt w:val="lowerRoman"/>
+      <w:lvlText w:val="%3."/>
+      <w:lvlJc w:val="right"/>
+      <w:pPr>
+        <w:ind w:left="2160" w:hanging="180"/>
+      </w:pPr>
+    </w:lvl>
+    <w:lvl w:ilvl="3" w:tplc="0809000F" w:tentative="1">
+      <w:start w:val="1"/>
+      <w:numFmt w:val="decimal"/>
+      <w:lvlText w:val="%4."/>
+      <w:lvlJc w:val="left"/>
+      <w:pPr>
+        <w:ind w:left="2880" w:hanging="360"/>
+      </w:pPr>
+    </w:lvl>
+    <w:lvl w:ilvl="4" w:tplc="08090019" w:tentative="1">
+      <w:start w:val="1"/>
+      <w:numFmt w:val="lowerLetter"/>
+      <w:lvlText w:val="%5."/>
+      <w:lvlJc w:val="left"/>
+      <w:pPr>
+        <w:ind w:left="3600" w:hanging="360"/>
+      </w:pPr>
+    </w:lvl>
+    <w:lvl w:ilvl="5" w:tplc="0809001B" w:tentative="1">
+      <w:start w:val="1"/>
+      <w:numFmt w:val="lowerRoman"/>
+      <w:lvlText w:val="%6."/>
+      <w:lvlJc w:val="right"/>
+      <w:pPr>
+        <w:ind w:left="4320" w:hanging="180"/>
+      </w:pPr>
+    </w:lvl>
+    <w:lvl w:ilvl="6" w:tplc="0809000F" w:tentative="1">
+      <w:start w:val="1"/>
+      <w:numFmt w:val="decimal"/>
+      <w:lvlText w:val="%7."/>
+      <w:lvlJc w:val="left"/>
+      <w:pPr>
+        <w:ind w:left="5040" w:hanging="360"/>
+      </w:pPr>
+    </w:lvl>
+    <w:lvl w:ilvl="7" w:tplc="08090019" w:tentative="1">
+      <w:start w:val="1"/>
+      <w:numFmt w:val="lowerLetter"/>
+      <w:lvlText w:val="%8."/>
+      <w:lvlJc w:val="left"/>
+      <w:pPr>
+        <w:ind w:left="5760" w:hanging="360"/>
+      </w:pPr>
+    </w:lvl>
+    <w:lvl w:ilvl="8" w:tplc="0809001B" w:tentative="1">
+      <w:start w:val="1"/>
+      <w:numFmt w:val="lowerRoman"/>
+      <w:lvlText w:val="%9."/>
+      <w:lvlJc w:val="right"/>
+      <w:pPr>
+        <w:ind w:left="6480" w:hanging="180"/>
+      </w:pPr>
+    </w:lvl>
+  </w:abstractNum>
+  <w:abstractNum w:abstractNumId="8">
     <w:nsid w:val="2ADD1D57"/>
     <w:multiLevelType w:val="hybridMultilevel"/>
     <w:tmpl w:val="94841B2E"/>
@@ -3248,7 +4605,7 @@
       </w:rPr>
     </w:lvl>
   </w:abstractNum>
-  <w:abstractNum w:abstractNumId="6">
+  <w:abstractNum w:abstractNumId="9">
     <w:nsid w:val="2C2E1EF8"/>
     <w:multiLevelType w:val="hybridMultilevel"/>
     <w:tmpl w:val="D8F6DDB8"/>
@@ -3361,7 +4718,7 @@
       </w:rPr>
     </w:lvl>
   </w:abstractNum>
-  <w:abstractNum w:abstractNumId="7">
+  <w:abstractNum w:abstractNumId="10">
     <w:nsid w:val="3ACA1E32"/>
     <w:multiLevelType w:val="hybridMultilevel"/>
     <w:tmpl w:val="24821650"/>
@@ -3474,7 +4831,7 @@
       </w:rPr>
     </w:lvl>
   </w:abstractNum>
-  <w:abstractNum w:abstractNumId="8">
+  <w:abstractNum w:abstractNumId="11">
     <w:nsid w:val="40204848"/>
     <w:multiLevelType w:val="hybridMultilevel"/>
     <w:tmpl w:val="82A0C2E4"/>
@@ -3587,7 +4944,120 @@
       </w:rPr>
     </w:lvl>
   </w:abstractNum>
-  <w:abstractNum w:abstractNumId="9">
+  <w:abstractNum w:abstractNumId="12">
+    <w:nsid w:val="41E3509F"/>
+    <w:multiLevelType w:val="hybridMultilevel"/>
+    <w:tmpl w:val="52F87688"/>
+    <w:lvl w:ilvl="0" w:tplc="08090001">
+      <w:start w:val="1"/>
+      <w:numFmt w:val="bullet"/>
+      <w:lvlText w:val=""/>
+      <w:lvlJc w:val="left"/>
+      <w:pPr>
+        <w:ind w:left="720" w:hanging="360"/>
+      </w:pPr>
+      <w:rPr>
+        <w:rFonts w:ascii="Symbol" w:hAnsi="Symbol" w:hint="default"/>
+      </w:rPr>
+    </w:lvl>
+    <w:lvl w:ilvl="1" w:tplc="08090003" w:tentative="1">
+      <w:start w:val="1"/>
+      <w:numFmt w:val="bullet"/>
+      <w:lvlText w:val="o"/>
+      <w:lvlJc w:val="left"/>
+      <w:pPr>
+        <w:ind w:left="1440" w:hanging="360"/>
+      </w:pPr>
+      <w:rPr>
+        <w:rFonts w:ascii="Courier New" w:hAnsi="Courier New" w:hint="default"/>
+      </w:rPr>
+    </w:lvl>
+    <w:lvl w:ilvl="2" w:tplc="08090005" w:tentative="1">
+      <w:start w:val="1"/>
+      <w:numFmt w:val="bullet"/>
+      <w:lvlText w:val=""/>
+      <w:lvlJc w:val="left"/>
+      <w:pPr>
+        <w:ind w:left="2160" w:hanging="360"/>
+      </w:pPr>
+      <w:rPr>
+        <w:rFonts w:ascii="Wingdings" w:hAnsi="Wingdings" w:hint="default"/>
+      </w:rPr>
+    </w:lvl>
+    <w:lvl w:ilvl="3" w:tplc="08090001" w:tentative="1">
+      <w:start w:val="1"/>
+      <w:numFmt w:val="bullet"/>
+      <w:lvlText w:val=""/>
+      <w:lvlJc w:val="left"/>
+      <w:pPr>
+        <w:ind w:left="2880" w:hanging="360"/>
+      </w:pPr>
+      <w:rPr>
+        <w:rFonts w:ascii="Symbol" w:hAnsi="Symbol" w:hint="default"/>
+      </w:rPr>
+    </w:lvl>
+    <w:lvl w:ilvl="4" w:tplc="08090003" w:tentative="1">
+      <w:start w:val="1"/>
+      <w:numFmt w:val="bullet"/>
+      <w:lvlText w:val="o"/>
+      <w:lvlJc w:val="left"/>
+      <w:pPr>
+        <w:ind w:left="3600" w:hanging="360"/>
+      </w:pPr>
+      <w:rPr>
+        <w:rFonts w:ascii="Courier New" w:hAnsi="Courier New" w:hint="default"/>
+      </w:rPr>
+    </w:lvl>
+    <w:lvl w:ilvl="5" w:tplc="08090005" w:tentative="1">
+      <w:start w:val="1"/>
+      <w:numFmt w:val="bullet"/>
+      <w:lvlText w:val=""/>
+      <w:lvlJc w:val="left"/>
+      <w:pPr>
+        <w:ind w:left="4320" w:hanging="360"/>
+      </w:pPr>
+      <w:rPr>
+        <w:rFonts w:ascii="Wingdings" w:hAnsi="Wingdings" w:hint="default"/>
+      </w:rPr>
+    </w:lvl>
+    <w:lvl w:ilvl="6" w:tplc="08090001" w:tentative="1">
+      <w:start w:val="1"/>
+      <w:numFmt w:val="bullet"/>
+      <w:lvlText w:val=""/>
+      <w:lvlJc w:val="left"/>
+      <w:pPr>
+        <w:ind w:left="5040" w:hanging="360"/>
+      </w:pPr>
+      <w:rPr>
+        <w:rFonts w:ascii="Symbol" w:hAnsi="Symbol" w:hint="default"/>
+      </w:rPr>
+    </w:lvl>
+    <w:lvl w:ilvl="7" w:tplc="08090003" w:tentative="1">
+      <w:start w:val="1"/>
+      <w:numFmt w:val="bullet"/>
+      <w:lvlText w:val="o"/>
+      <w:lvlJc w:val="left"/>
+      <w:pPr>
+        <w:ind w:left="5760" w:hanging="360"/>
+      </w:pPr>
+      <w:rPr>
+        <w:rFonts w:ascii="Courier New" w:hAnsi="Courier New" w:hint="default"/>
+      </w:rPr>
+    </w:lvl>
+    <w:lvl w:ilvl="8" w:tplc="08090005" w:tentative="1">
+      <w:start w:val="1"/>
+      <w:numFmt w:val="bullet"/>
+      <w:lvlText w:val=""/>
+      <w:lvlJc w:val="left"/>
+      <w:pPr>
+        <w:ind w:left="6480" w:hanging="360"/>
+      </w:pPr>
+      <w:rPr>
+        <w:rFonts w:ascii="Wingdings" w:hAnsi="Wingdings" w:hint="default"/>
+      </w:rPr>
+    </w:lvl>
+  </w:abstractNum>
+  <w:abstractNum w:abstractNumId="13">
     <w:nsid w:val="457D7FC4"/>
     <w:multiLevelType w:val="hybridMultilevel"/>
     <w:tmpl w:val="B18CF442"/>
@@ -3700,7 +5170,233 @@
       </w:rPr>
     </w:lvl>
   </w:abstractNum>
-  <w:abstractNum w:abstractNumId="10">
+  <w:abstractNum w:abstractNumId="14">
+    <w:nsid w:val="466C4E73"/>
+    <w:multiLevelType w:val="hybridMultilevel"/>
+    <w:tmpl w:val="A7FCF574"/>
+    <w:lvl w:ilvl="0" w:tplc="08090001">
+      <w:start w:val="1"/>
+      <w:numFmt w:val="bullet"/>
+      <w:lvlText w:val=""/>
+      <w:lvlJc w:val="left"/>
+      <w:pPr>
+        <w:ind w:left="1011" w:hanging="360"/>
+      </w:pPr>
+      <w:rPr>
+        <w:rFonts w:ascii="Symbol" w:hAnsi="Symbol" w:hint="default"/>
+      </w:rPr>
+    </w:lvl>
+    <w:lvl w:ilvl="1" w:tplc="08090003" w:tentative="1">
+      <w:start w:val="1"/>
+      <w:numFmt w:val="bullet"/>
+      <w:lvlText w:val="o"/>
+      <w:lvlJc w:val="left"/>
+      <w:pPr>
+        <w:ind w:left="1731" w:hanging="360"/>
+      </w:pPr>
+      <w:rPr>
+        <w:rFonts w:ascii="Courier New" w:hAnsi="Courier New" w:hint="default"/>
+      </w:rPr>
+    </w:lvl>
+    <w:lvl w:ilvl="2" w:tplc="08090005" w:tentative="1">
+      <w:start w:val="1"/>
+      <w:numFmt w:val="bullet"/>
+      <w:lvlText w:val=""/>
+      <w:lvlJc w:val="left"/>
+      <w:pPr>
+        <w:ind w:left="2451" w:hanging="360"/>
+      </w:pPr>
+      <w:rPr>
+        <w:rFonts w:ascii="Wingdings" w:hAnsi="Wingdings" w:hint="default"/>
+      </w:rPr>
+    </w:lvl>
+    <w:lvl w:ilvl="3" w:tplc="08090001" w:tentative="1">
+      <w:start w:val="1"/>
+      <w:numFmt w:val="bullet"/>
+      <w:lvlText w:val=""/>
+      <w:lvlJc w:val="left"/>
+      <w:pPr>
+        <w:ind w:left="3171" w:hanging="360"/>
+      </w:pPr>
+      <w:rPr>
+        <w:rFonts w:ascii="Symbol" w:hAnsi="Symbol" w:hint="default"/>
+      </w:rPr>
+    </w:lvl>
+    <w:lvl w:ilvl="4" w:tplc="08090003" w:tentative="1">
+      <w:start w:val="1"/>
+      <w:numFmt w:val="bullet"/>
+      <w:lvlText w:val="o"/>
+      <w:lvlJc w:val="left"/>
+      <w:pPr>
+        <w:ind w:left="3891" w:hanging="360"/>
+      </w:pPr>
+      <w:rPr>
+        <w:rFonts w:ascii="Courier New" w:hAnsi="Courier New" w:hint="default"/>
+      </w:rPr>
+    </w:lvl>
+    <w:lvl w:ilvl="5" w:tplc="08090005" w:tentative="1">
+      <w:start w:val="1"/>
+      <w:numFmt w:val="bullet"/>
+      <w:lvlText w:val=""/>
+      <w:lvlJc w:val="left"/>
+      <w:pPr>
+        <w:ind w:left="4611" w:hanging="360"/>
+      </w:pPr>
+      <w:rPr>
+        <w:rFonts w:ascii="Wingdings" w:hAnsi="Wingdings" w:hint="default"/>
+      </w:rPr>
+    </w:lvl>
+    <w:lvl w:ilvl="6" w:tplc="08090001" w:tentative="1">
+      <w:start w:val="1"/>
+      <w:numFmt w:val="bullet"/>
+      <w:lvlText w:val=""/>
+      <w:lvlJc w:val="left"/>
+      <w:pPr>
+        <w:ind w:left="5331" w:hanging="360"/>
+      </w:pPr>
+      <w:rPr>
+        <w:rFonts w:ascii="Symbol" w:hAnsi="Symbol" w:hint="default"/>
+      </w:rPr>
+    </w:lvl>
+    <w:lvl w:ilvl="7" w:tplc="08090003" w:tentative="1">
+      <w:start w:val="1"/>
+      <w:numFmt w:val="bullet"/>
+      <w:lvlText w:val="o"/>
+      <w:lvlJc w:val="left"/>
+      <w:pPr>
+        <w:ind w:left="6051" w:hanging="360"/>
+      </w:pPr>
+      <w:rPr>
+        <w:rFonts w:ascii="Courier New" w:hAnsi="Courier New" w:hint="default"/>
+      </w:rPr>
+    </w:lvl>
+    <w:lvl w:ilvl="8" w:tplc="08090005" w:tentative="1">
+      <w:start w:val="1"/>
+      <w:numFmt w:val="bullet"/>
+      <w:lvlText w:val=""/>
+      <w:lvlJc w:val="left"/>
+      <w:pPr>
+        <w:ind w:left="6771" w:hanging="360"/>
+      </w:pPr>
+      <w:rPr>
+        <w:rFonts w:ascii="Wingdings" w:hAnsi="Wingdings" w:hint="default"/>
+      </w:rPr>
+    </w:lvl>
+  </w:abstractNum>
+  <w:abstractNum w:abstractNumId="15">
+    <w:nsid w:val="4830242C"/>
+    <w:multiLevelType w:val="hybridMultilevel"/>
+    <w:tmpl w:val="A55A160C"/>
+    <w:lvl w:ilvl="0" w:tplc="08090001">
+      <w:start w:val="1"/>
+      <w:numFmt w:val="bullet"/>
+      <w:lvlText w:val=""/>
+      <w:lvlJc w:val="left"/>
+      <w:pPr>
+        <w:ind w:left="1077" w:hanging="360"/>
+      </w:pPr>
+      <w:rPr>
+        <w:rFonts w:ascii="Symbol" w:hAnsi="Symbol" w:hint="default"/>
+      </w:rPr>
+    </w:lvl>
+    <w:lvl w:ilvl="1" w:tplc="08090003" w:tentative="1">
+      <w:start w:val="1"/>
+      <w:numFmt w:val="bullet"/>
+      <w:lvlText w:val="o"/>
+      <w:lvlJc w:val="left"/>
+      <w:pPr>
+        <w:ind w:left="1797" w:hanging="360"/>
+      </w:pPr>
+      <w:rPr>
+        <w:rFonts w:ascii="Courier New" w:hAnsi="Courier New" w:hint="default"/>
+      </w:rPr>
+    </w:lvl>
+    <w:lvl w:ilvl="2" w:tplc="08090005" w:tentative="1">
+      <w:start w:val="1"/>
+      <w:numFmt w:val="bullet"/>
+      <w:lvlText w:val=""/>
+      <w:lvlJc w:val="left"/>
+      <w:pPr>
+        <w:ind w:left="2517" w:hanging="360"/>
+      </w:pPr>
+      <w:rPr>
+        <w:rFonts w:ascii="Wingdings" w:hAnsi="Wingdings" w:hint="default"/>
+      </w:rPr>
+    </w:lvl>
+    <w:lvl w:ilvl="3" w:tplc="08090001" w:tentative="1">
+      <w:start w:val="1"/>
+      <w:numFmt w:val="bullet"/>
+      <w:lvlText w:val=""/>
+      <w:lvlJc w:val="left"/>
+      <w:pPr>
+        <w:ind w:left="3237" w:hanging="360"/>
+      </w:pPr>
+      <w:rPr>
+        <w:rFonts w:ascii="Symbol" w:hAnsi="Symbol" w:hint="default"/>
+      </w:rPr>
+    </w:lvl>
+    <w:lvl w:ilvl="4" w:tplc="08090003" w:tentative="1">
+      <w:start w:val="1"/>
+      <w:numFmt w:val="bullet"/>
+      <w:lvlText w:val="o"/>
+      <w:lvlJc w:val="left"/>
+      <w:pPr>
+        <w:ind w:left="3957" w:hanging="360"/>
+      </w:pPr>
+      <w:rPr>
+        <w:rFonts w:ascii="Courier New" w:hAnsi="Courier New" w:hint="default"/>
+      </w:rPr>
+    </w:lvl>
+    <w:lvl w:ilvl="5" w:tplc="08090005" w:tentative="1">
+      <w:start w:val="1"/>
+      <w:numFmt w:val="bullet"/>
+      <w:lvlText w:val=""/>
+      <w:lvlJc w:val="left"/>
+      <w:pPr>
+        <w:ind w:left="4677" w:hanging="360"/>
+      </w:pPr>
+      <w:rPr>
+        <w:rFonts w:ascii="Wingdings" w:hAnsi="Wingdings" w:hint="default"/>
+      </w:rPr>
+    </w:lvl>
+    <w:lvl w:ilvl="6" w:tplc="08090001" w:tentative="1">
+      <w:start w:val="1"/>
+      <w:numFmt w:val="bullet"/>
+      <w:lvlText w:val=""/>
+      <w:lvlJc w:val="left"/>
+      <w:pPr>
+        <w:ind w:left="5397" w:hanging="360"/>
+      </w:pPr>
+      <w:rPr>
+        <w:rFonts w:ascii="Symbol" w:hAnsi="Symbol" w:hint="default"/>
+      </w:rPr>
+    </w:lvl>
+    <w:lvl w:ilvl="7" w:tplc="08090003" w:tentative="1">
+      <w:start w:val="1"/>
+      <w:numFmt w:val="bullet"/>
+      <w:lvlText w:val="o"/>
+      <w:lvlJc w:val="left"/>
+      <w:pPr>
+        <w:ind w:left="6117" w:hanging="360"/>
+      </w:pPr>
+      <w:rPr>
+        <w:rFonts w:ascii="Courier New" w:hAnsi="Courier New" w:hint="default"/>
+      </w:rPr>
+    </w:lvl>
+    <w:lvl w:ilvl="8" w:tplc="08090005" w:tentative="1">
+      <w:start w:val="1"/>
+      <w:numFmt w:val="bullet"/>
+      <w:lvlText w:val=""/>
+      <w:lvlJc w:val="left"/>
+      <w:pPr>
+        <w:ind w:left="6837" w:hanging="360"/>
+      </w:pPr>
+      <w:rPr>
+        <w:rFonts w:ascii="Wingdings" w:hAnsi="Wingdings" w:hint="default"/>
+      </w:rPr>
+    </w:lvl>
+  </w:abstractNum>
+  <w:abstractNum w:abstractNumId="16">
     <w:nsid w:val="487615D8"/>
     <w:multiLevelType w:val="hybridMultilevel"/>
     <w:tmpl w:val="53EAC958"/>
@@ -3813,7 +5509,7 @@
       </w:rPr>
     </w:lvl>
   </w:abstractNum>
-  <w:abstractNum w:abstractNumId="11">
+  <w:abstractNum w:abstractNumId="17">
     <w:nsid w:val="4A3C233C"/>
     <w:multiLevelType w:val="hybridMultilevel"/>
     <w:tmpl w:val="FCEA68B8"/>
@@ -3926,7 +5622,7 @@
       </w:rPr>
     </w:lvl>
   </w:abstractNum>
-  <w:abstractNum w:abstractNumId="12">
+  <w:abstractNum w:abstractNumId="18">
     <w:nsid w:val="54DC3E10"/>
     <w:multiLevelType w:val="hybridMultilevel"/>
     <w:tmpl w:val="73EC9694"/>
@@ -4039,44 +5735,526 @@
       </w:rPr>
     </w:lvl>
   </w:abstractNum>
+  <w:abstractNum w:abstractNumId="19">
+    <w:nsid w:val="609D357C"/>
+    <w:multiLevelType w:val="hybridMultilevel"/>
+    <w:tmpl w:val="1C7E92E4"/>
+    <w:lvl w:ilvl="0" w:tplc="08090001">
+      <w:start w:val="1"/>
+      <w:numFmt w:val="bullet"/>
+      <w:lvlText w:val=""/>
+      <w:lvlJc w:val="left"/>
+      <w:pPr>
+        <w:ind w:left="1080" w:hanging="360"/>
+      </w:pPr>
+      <w:rPr>
+        <w:rFonts w:ascii="Symbol" w:hAnsi="Symbol" w:hint="default"/>
+      </w:rPr>
+    </w:lvl>
+    <w:lvl w:ilvl="1" w:tplc="08090003" w:tentative="1">
+      <w:start w:val="1"/>
+      <w:numFmt w:val="bullet"/>
+      <w:lvlText w:val="o"/>
+      <w:lvlJc w:val="left"/>
+      <w:pPr>
+        <w:ind w:left="1800" w:hanging="360"/>
+      </w:pPr>
+      <w:rPr>
+        <w:rFonts w:ascii="Courier New" w:hAnsi="Courier New" w:hint="default"/>
+      </w:rPr>
+    </w:lvl>
+    <w:lvl w:ilvl="2" w:tplc="08090005" w:tentative="1">
+      <w:start w:val="1"/>
+      <w:numFmt w:val="bullet"/>
+      <w:lvlText w:val=""/>
+      <w:lvlJc w:val="left"/>
+      <w:pPr>
+        <w:ind w:left="2520" w:hanging="360"/>
+      </w:pPr>
+      <w:rPr>
+        <w:rFonts w:ascii="Wingdings" w:hAnsi="Wingdings" w:hint="default"/>
+      </w:rPr>
+    </w:lvl>
+    <w:lvl w:ilvl="3" w:tplc="08090001" w:tentative="1">
+      <w:start w:val="1"/>
+      <w:numFmt w:val="bullet"/>
+      <w:lvlText w:val=""/>
+      <w:lvlJc w:val="left"/>
+      <w:pPr>
+        <w:ind w:left="3240" w:hanging="360"/>
+      </w:pPr>
+      <w:rPr>
+        <w:rFonts w:ascii="Symbol" w:hAnsi="Symbol" w:hint="default"/>
+      </w:rPr>
+    </w:lvl>
+    <w:lvl w:ilvl="4" w:tplc="08090003" w:tentative="1">
+      <w:start w:val="1"/>
+      <w:numFmt w:val="bullet"/>
+      <w:lvlText w:val="o"/>
+      <w:lvlJc w:val="left"/>
+      <w:pPr>
+        <w:ind w:left="3960" w:hanging="360"/>
+      </w:pPr>
+      <w:rPr>
+        <w:rFonts w:ascii="Courier New" w:hAnsi="Courier New" w:hint="default"/>
+      </w:rPr>
+    </w:lvl>
+    <w:lvl w:ilvl="5" w:tplc="08090005" w:tentative="1">
+      <w:start w:val="1"/>
+      <w:numFmt w:val="bullet"/>
+      <w:lvlText w:val=""/>
+      <w:lvlJc w:val="left"/>
+      <w:pPr>
+        <w:ind w:left="4680" w:hanging="360"/>
+      </w:pPr>
+      <w:rPr>
+        <w:rFonts w:ascii="Wingdings" w:hAnsi="Wingdings" w:hint="default"/>
+      </w:rPr>
+    </w:lvl>
+    <w:lvl w:ilvl="6" w:tplc="08090001" w:tentative="1">
+      <w:start w:val="1"/>
+      <w:numFmt w:val="bullet"/>
+      <w:lvlText w:val=""/>
+      <w:lvlJc w:val="left"/>
+      <w:pPr>
+        <w:ind w:left="5400" w:hanging="360"/>
+      </w:pPr>
+      <w:rPr>
+        <w:rFonts w:ascii="Symbol" w:hAnsi="Symbol" w:hint="default"/>
+      </w:rPr>
+    </w:lvl>
+    <w:lvl w:ilvl="7" w:tplc="08090003" w:tentative="1">
+      <w:start w:val="1"/>
+      <w:numFmt w:val="bullet"/>
+      <w:lvlText w:val="o"/>
+      <w:lvlJc w:val="left"/>
+      <w:pPr>
+        <w:ind w:left="6120" w:hanging="360"/>
+      </w:pPr>
+      <w:rPr>
+        <w:rFonts w:ascii="Courier New" w:hAnsi="Courier New" w:hint="default"/>
+      </w:rPr>
+    </w:lvl>
+    <w:lvl w:ilvl="8" w:tplc="08090005" w:tentative="1">
+      <w:start w:val="1"/>
+      <w:numFmt w:val="bullet"/>
+      <w:lvlText w:val=""/>
+      <w:lvlJc w:val="left"/>
+      <w:pPr>
+        <w:ind w:left="6840" w:hanging="360"/>
+      </w:pPr>
+      <w:rPr>
+        <w:rFonts w:ascii="Wingdings" w:hAnsi="Wingdings" w:hint="default"/>
+      </w:rPr>
+    </w:lvl>
+  </w:abstractNum>
+  <w:abstractNum w:abstractNumId="20">
+    <w:nsid w:val="6631211C"/>
+    <w:multiLevelType w:val="hybridMultilevel"/>
+    <w:tmpl w:val="E684EBBC"/>
+    <w:lvl w:ilvl="0" w:tplc="08090001">
+      <w:start w:val="1"/>
+      <w:numFmt w:val="bullet"/>
+      <w:lvlText w:val=""/>
+      <w:lvlJc w:val="left"/>
+      <w:pPr>
+        <w:ind w:left="1011" w:hanging="360"/>
+      </w:pPr>
+      <w:rPr>
+        <w:rFonts w:ascii="Symbol" w:hAnsi="Symbol" w:hint="default"/>
+      </w:rPr>
+    </w:lvl>
+    <w:lvl w:ilvl="1" w:tplc="08090003" w:tentative="1">
+      <w:start w:val="1"/>
+      <w:numFmt w:val="bullet"/>
+      <w:lvlText w:val="o"/>
+      <w:lvlJc w:val="left"/>
+      <w:pPr>
+        <w:ind w:left="1731" w:hanging="360"/>
+      </w:pPr>
+      <w:rPr>
+        <w:rFonts w:ascii="Courier New" w:hAnsi="Courier New" w:hint="default"/>
+      </w:rPr>
+    </w:lvl>
+    <w:lvl w:ilvl="2" w:tplc="08090005" w:tentative="1">
+      <w:start w:val="1"/>
+      <w:numFmt w:val="bullet"/>
+      <w:lvlText w:val=""/>
+      <w:lvlJc w:val="left"/>
+      <w:pPr>
+        <w:ind w:left="2451" w:hanging="360"/>
+      </w:pPr>
+      <w:rPr>
+        <w:rFonts w:ascii="Wingdings" w:hAnsi="Wingdings" w:hint="default"/>
+      </w:rPr>
+    </w:lvl>
+    <w:lvl w:ilvl="3" w:tplc="08090001" w:tentative="1">
+      <w:start w:val="1"/>
+      <w:numFmt w:val="bullet"/>
+      <w:lvlText w:val=""/>
+      <w:lvlJc w:val="left"/>
+      <w:pPr>
+        <w:ind w:left="3171" w:hanging="360"/>
+      </w:pPr>
+      <w:rPr>
+        <w:rFonts w:ascii="Symbol" w:hAnsi="Symbol" w:hint="default"/>
+      </w:rPr>
+    </w:lvl>
+    <w:lvl w:ilvl="4" w:tplc="08090003" w:tentative="1">
+      <w:start w:val="1"/>
+      <w:numFmt w:val="bullet"/>
+      <w:lvlText w:val="o"/>
+      <w:lvlJc w:val="left"/>
+      <w:pPr>
+        <w:ind w:left="3891" w:hanging="360"/>
+      </w:pPr>
+      <w:rPr>
+        <w:rFonts w:ascii="Courier New" w:hAnsi="Courier New" w:hint="default"/>
+      </w:rPr>
+    </w:lvl>
+    <w:lvl w:ilvl="5" w:tplc="08090005" w:tentative="1">
+      <w:start w:val="1"/>
+      <w:numFmt w:val="bullet"/>
+      <w:lvlText w:val=""/>
+      <w:lvlJc w:val="left"/>
+      <w:pPr>
+        <w:ind w:left="4611" w:hanging="360"/>
+      </w:pPr>
+      <w:rPr>
+        <w:rFonts w:ascii="Wingdings" w:hAnsi="Wingdings" w:hint="default"/>
+      </w:rPr>
+    </w:lvl>
+    <w:lvl w:ilvl="6" w:tplc="08090001" w:tentative="1">
+      <w:start w:val="1"/>
+      <w:numFmt w:val="bullet"/>
+      <w:lvlText w:val=""/>
+      <w:lvlJc w:val="left"/>
+      <w:pPr>
+        <w:ind w:left="5331" w:hanging="360"/>
+      </w:pPr>
+      <w:rPr>
+        <w:rFonts w:ascii="Symbol" w:hAnsi="Symbol" w:hint="default"/>
+      </w:rPr>
+    </w:lvl>
+    <w:lvl w:ilvl="7" w:tplc="08090003" w:tentative="1">
+      <w:start w:val="1"/>
+      <w:numFmt w:val="bullet"/>
+      <w:lvlText w:val="o"/>
+      <w:lvlJc w:val="left"/>
+      <w:pPr>
+        <w:ind w:left="6051" w:hanging="360"/>
+      </w:pPr>
+      <w:rPr>
+        <w:rFonts w:ascii="Courier New" w:hAnsi="Courier New" w:hint="default"/>
+      </w:rPr>
+    </w:lvl>
+    <w:lvl w:ilvl="8" w:tplc="08090005" w:tentative="1">
+      <w:start w:val="1"/>
+      <w:numFmt w:val="bullet"/>
+      <w:lvlText w:val=""/>
+      <w:lvlJc w:val="left"/>
+      <w:pPr>
+        <w:ind w:left="6771" w:hanging="360"/>
+      </w:pPr>
+      <w:rPr>
+        <w:rFonts w:ascii="Wingdings" w:hAnsi="Wingdings" w:hint="default"/>
+      </w:rPr>
+    </w:lvl>
+  </w:abstractNum>
+  <w:abstractNum w:abstractNumId="21">
+    <w:nsid w:val="6B3B0D7C"/>
+    <w:multiLevelType w:val="hybridMultilevel"/>
+    <w:tmpl w:val="2334CB60"/>
+    <w:lvl w:ilvl="0" w:tplc="08090001">
+      <w:start w:val="1"/>
+      <w:numFmt w:val="bullet"/>
+      <w:lvlText w:val=""/>
+      <w:lvlJc w:val="left"/>
+      <w:pPr>
+        <w:ind w:left="720" w:hanging="360"/>
+      </w:pPr>
+      <w:rPr>
+        <w:rFonts w:ascii="Symbol" w:hAnsi="Symbol" w:hint="default"/>
+      </w:rPr>
+    </w:lvl>
+    <w:lvl w:ilvl="1" w:tplc="08090003" w:tentative="1">
+      <w:start w:val="1"/>
+      <w:numFmt w:val="bullet"/>
+      <w:lvlText w:val="o"/>
+      <w:lvlJc w:val="left"/>
+      <w:pPr>
+        <w:ind w:left="1440" w:hanging="360"/>
+      </w:pPr>
+      <w:rPr>
+        <w:rFonts w:ascii="Courier New" w:hAnsi="Courier New" w:hint="default"/>
+      </w:rPr>
+    </w:lvl>
+    <w:lvl w:ilvl="2" w:tplc="08090005" w:tentative="1">
+      <w:start w:val="1"/>
+      <w:numFmt w:val="bullet"/>
+      <w:lvlText w:val=""/>
+      <w:lvlJc w:val="left"/>
+      <w:pPr>
+        <w:ind w:left="2160" w:hanging="360"/>
+      </w:pPr>
+      <w:rPr>
+        <w:rFonts w:ascii="Wingdings" w:hAnsi="Wingdings" w:hint="default"/>
+      </w:rPr>
+    </w:lvl>
+    <w:lvl w:ilvl="3" w:tplc="08090001" w:tentative="1">
+      <w:start w:val="1"/>
+      <w:numFmt w:val="bullet"/>
+      <w:lvlText w:val=""/>
+      <w:lvlJc w:val="left"/>
+      <w:pPr>
+        <w:ind w:left="2880" w:hanging="360"/>
+      </w:pPr>
+      <w:rPr>
+        <w:rFonts w:ascii="Symbol" w:hAnsi="Symbol" w:hint="default"/>
+      </w:rPr>
+    </w:lvl>
+    <w:lvl w:ilvl="4" w:tplc="08090003" w:tentative="1">
+      <w:start w:val="1"/>
+      <w:numFmt w:val="bullet"/>
+      <w:lvlText w:val="o"/>
+      <w:lvlJc w:val="left"/>
+      <w:pPr>
+        <w:ind w:left="3600" w:hanging="360"/>
+      </w:pPr>
+      <w:rPr>
+        <w:rFonts w:ascii="Courier New" w:hAnsi="Courier New" w:hint="default"/>
+      </w:rPr>
+    </w:lvl>
+    <w:lvl w:ilvl="5" w:tplc="08090005" w:tentative="1">
+      <w:start w:val="1"/>
+      <w:numFmt w:val="bullet"/>
+      <w:lvlText w:val=""/>
+      <w:lvlJc w:val="left"/>
+      <w:pPr>
+        <w:ind w:left="4320" w:hanging="360"/>
+      </w:pPr>
+      <w:rPr>
+        <w:rFonts w:ascii="Wingdings" w:hAnsi="Wingdings" w:hint="default"/>
+      </w:rPr>
+    </w:lvl>
+    <w:lvl w:ilvl="6" w:tplc="08090001" w:tentative="1">
+      <w:start w:val="1"/>
+      <w:numFmt w:val="bullet"/>
+      <w:lvlText w:val=""/>
+      <w:lvlJc w:val="left"/>
+      <w:pPr>
+        <w:ind w:left="5040" w:hanging="360"/>
+      </w:pPr>
+      <w:rPr>
+        <w:rFonts w:ascii="Symbol" w:hAnsi="Symbol" w:hint="default"/>
+      </w:rPr>
+    </w:lvl>
+    <w:lvl w:ilvl="7" w:tplc="08090003" w:tentative="1">
+      <w:start w:val="1"/>
+      <w:numFmt w:val="bullet"/>
+      <w:lvlText w:val="o"/>
+      <w:lvlJc w:val="left"/>
+      <w:pPr>
+        <w:ind w:left="5760" w:hanging="360"/>
+      </w:pPr>
+      <w:rPr>
+        <w:rFonts w:ascii="Courier New" w:hAnsi="Courier New" w:hint="default"/>
+      </w:rPr>
+    </w:lvl>
+    <w:lvl w:ilvl="8" w:tplc="08090005" w:tentative="1">
+      <w:start w:val="1"/>
+      <w:numFmt w:val="bullet"/>
+      <w:lvlText w:val=""/>
+      <w:lvlJc w:val="left"/>
+      <w:pPr>
+        <w:ind w:left="6480" w:hanging="360"/>
+      </w:pPr>
+      <w:rPr>
+        <w:rFonts w:ascii="Wingdings" w:hAnsi="Wingdings" w:hint="default"/>
+      </w:rPr>
+    </w:lvl>
+  </w:abstractNum>
+  <w:abstractNum w:abstractNumId="22">
+    <w:nsid w:val="764E5CB2"/>
+    <w:multiLevelType w:val="hybridMultilevel"/>
+    <w:tmpl w:val="DCEAB176"/>
+    <w:lvl w:ilvl="0" w:tplc="08090001">
+      <w:start w:val="1"/>
+      <w:numFmt w:val="bullet"/>
+      <w:lvlText w:val=""/>
+      <w:lvlJc w:val="left"/>
+      <w:pPr>
+        <w:ind w:left="1447" w:hanging="360"/>
+      </w:pPr>
+      <w:rPr>
+        <w:rFonts w:ascii="Symbol" w:hAnsi="Symbol" w:hint="default"/>
+      </w:rPr>
+    </w:lvl>
+    <w:lvl w:ilvl="1" w:tplc="08090003" w:tentative="1">
+      <w:start w:val="1"/>
+      <w:numFmt w:val="bullet"/>
+      <w:lvlText w:val="o"/>
+      <w:lvlJc w:val="left"/>
+      <w:pPr>
+        <w:ind w:left="2167" w:hanging="360"/>
+      </w:pPr>
+      <w:rPr>
+        <w:rFonts w:ascii="Courier New" w:hAnsi="Courier New" w:hint="default"/>
+      </w:rPr>
+    </w:lvl>
+    <w:lvl w:ilvl="2" w:tplc="08090005" w:tentative="1">
+      <w:start w:val="1"/>
+      <w:numFmt w:val="bullet"/>
+      <w:lvlText w:val=""/>
+      <w:lvlJc w:val="left"/>
+      <w:pPr>
+        <w:ind w:left="2887" w:hanging="360"/>
+      </w:pPr>
+      <w:rPr>
+        <w:rFonts w:ascii="Wingdings" w:hAnsi="Wingdings" w:hint="default"/>
+      </w:rPr>
+    </w:lvl>
+    <w:lvl w:ilvl="3" w:tplc="08090001" w:tentative="1">
+      <w:start w:val="1"/>
+      <w:numFmt w:val="bullet"/>
+      <w:lvlText w:val=""/>
+      <w:lvlJc w:val="left"/>
+      <w:pPr>
+        <w:ind w:left="3607" w:hanging="360"/>
+      </w:pPr>
+      <w:rPr>
+        <w:rFonts w:ascii="Symbol" w:hAnsi="Symbol" w:hint="default"/>
+      </w:rPr>
+    </w:lvl>
+    <w:lvl w:ilvl="4" w:tplc="08090003" w:tentative="1">
+      <w:start w:val="1"/>
+      <w:numFmt w:val="bullet"/>
+      <w:lvlText w:val="o"/>
+      <w:lvlJc w:val="left"/>
+      <w:pPr>
+        <w:ind w:left="4327" w:hanging="360"/>
+      </w:pPr>
+      <w:rPr>
+        <w:rFonts w:ascii="Courier New" w:hAnsi="Courier New" w:hint="default"/>
+      </w:rPr>
+    </w:lvl>
+    <w:lvl w:ilvl="5" w:tplc="08090005" w:tentative="1">
+      <w:start w:val="1"/>
+      <w:numFmt w:val="bullet"/>
+      <w:lvlText w:val=""/>
+      <w:lvlJc w:val="left"/>
+      <w:pPr>
+        <w:ind w:left="5047" w:hanging="360"/>
+      </w:pPr>
+      <w:rPr>
+        <w:rFonts w:ascii="Wingdings" w:hAnsi="Wingdings" w:hint="default"/>
+      </w:rPr>
+    </w:lvl>
+    <w:lvl w:ilvl="6" w:tplc="08090001" w:tentative="1">
+      <w:start w:val="1"/>
+      <w:numFmt w:val="bullet"/>
+      <w:lvlText w:val=""/>
+      <w:lvlJc w:val="left"/>
+      <w:pPr>
+        <w:ind w:left="5767" w:hanging="360"/>
+      </w:pPr>
+      <w:rPr>
+        <w:rFonts w:ascii="Symbol" w:hAnsi="Symbol" w:hint="default"/>
+      </w:rPr>
+    </w:lvl>
+    <w:lvl w:ilvl="7" w:tplc="08090003" w:tentative="1">
+      <w:start w:val="1"/>
+      <w:numFmt w:val="bullet"/>
+      <w:lvlText w:val="o"/>
+      <w:lvlJc w:val="left"/>
+      <w:pPr>
+        <w:ind w:left="6487" w:hanging="360"/>
+      </w:pPr>
+      <w:rPr>
+        <w:rFonts w:ascii="Courier New" w:hAnsi="Courier New" w:hint="default"/>
+      </w:rPr>
+    </w:lvl>
+    <w:lvl w:ilvl="8" w:tplc="08090005" w:tentative="1">
+      <w:start w:val="1"/>
+      <w:numFmt w:val="bullet"/>
+      <w:lvlText w:val=""/>
+      <w:lvlJc w:val="left"/>
+      <w:pPr>
+        <w:ind w:left="7207" w:hanging="360"/>
+      </w:pPr>
+      <w:rPr>
+        <w:rFonts w:ascii="Wingdings" w:hAnsi="Wingdings" w:hint="default"/>
+      </w:rPr>
+    </w:lvl>
+  </w:abstractNum>
   <w:num w:numId="1">
+    <w:abstractNumId w:val="17"/>
+  </w:num>
+  <w:num w:numId="2">
+    <w:abstractNumId w:val="5"/>
+  </w:num>
+  <w:num w:numId="3">
+    <w:abstractNumId w:val="13"/>
+  </w:num>
+  <w:num w:numId="4">
+    <w:abstractNumId w:val="9"/>
+  </w:num>
+  <w:num w:numId="5">
     <w:abstractNumId w:val="11"/>
   </w:num>
-  <w:num w:numId="2">
+  <w:num w:numId="6">
+    <w:abstractNumId w:val="6"/>
+  </w:num>
+  <w:num w:numId="7">
     <w:abstractNumId w:val="3"/>
   </w:num>
-  <w:num w:numId="3">
-    <w:abstractNumId w:val="9"/>
+  <w:num w:numId="8">
+    <w:abstractNumId w:val="16"/>
   </w:num>
-  <w:num w:numId="4">
-    <w:abstractNumId w:val="6"/>
-  </w:num>
-  <w:num w:numId="5">
+  <w:num w:numId="9">
     <w:abstractNumId w:val="8"/>
   </w:num>
-  <w:num w:numId="6">
+  <w:num w:numId="10">
+    <w:abstractNumId w:val="18"/>
+  </w:num>
+  <w:num w:numId="11">
+    <w:abstractNumId w:val="2"/>
+  </w:num>
+  <w:num w:numId="12">
+    <w:abstractNumId w:val="10"/>
+  </w:num>
+  <w:num w:numId="13">
     <w:abstractNumId w:val="4"/>
   </w:num>
-  <w:num w:numId="7">
-    <w:abstractNumId w:val="1"/>
+  <w:num w:numId="14">
+    <w:abstractNumId w:val="21"/>
   </w:num>
-  <w:num w:numId="8">
-    <w:abstractNumId w:val="10"/>
+  <w:num w:numId="15">
+    <w:abstractNumId w:val="7"/>
   </w:num>
-  <w:num w:numId="9">
-    <w:abstractNumId w:val="5"/>
-  </w:num>
-  <w:num w:numId="10">
+  <w:num w:numId="16">
     <w:abstractNumId w:val="12"/>
   </w:num>
-  <w:num w:numId="11">
+  <w:num w:numId="17">
+    <w:abstractNumId w:val="19"/>
+  </w:num>
+  <w:num w:numId="18">
+    <w:abstractNumId w:val="22"/>
+  </w:num>
+  <w:num w:numId="19">
     <w:abstractNumId w:val="0"/>
   </w:num>
-  <w:num w:numId="12">
-    <w:abstractNumId w:val="7"/>
+  <w:num w:numId="20">
+    <w:abstractNumId w:val="20"/>
   </w:num>
-  <w:num w:numId="13">
-    <w:abstractNumId w:val="2"/>
+  <w:num w:numId="21">
+    <w:abstractNumId w:val="15"/>
+  </w:num>
+  <w:num w:numId="22">
+    <w:abstractNumId w:val="14"/>
+  </w:num>
+  <w:num w:numId="23">
+    <w:abstractNumId w:val="1"/>
   </w:num>
 </w:numbering>
 </file>
@@ -4874,7 +7052,7 @@
 </file>
 
 <file path=customXml/itemProps1.xml><?xml version="1.0" encoding="utf-8"?>
-<ds:datastoreItem xmlns:ds="http://schemas.openxmlformats.org/officeDocument/2006/customXml" ds:itemID="{94359D83-EC9E-814C-8C1E-B2175DB0135C}">
+<ds:datastoreItem xmlns:ds="http://schemas.openxmlformats.org/officeDocument/2006/customXml" ds:itemID="{AA24BBDA-C8FB-6743-8C9B-7D4021286781}">
   <ds:schemaRefs>
     <ds:schemaRef ds:uri="http://schemas.openxmlformats.org/officeDocument/2006/bibliography"/>
   </ds:schemaRefs>

</xml_diff>